<commit_message>
Add GitHubService code article'
</commit_message>
<xml_diff>
--- a/paperwork/diplomna.docx
+++ b/paperwork/diplomna.docx
@@ -4827,7 +4827,7 @@
                   <v:path o:extrusionok="f" gradientshapeok="t" o:connecttype="rect"/>
                   <o:lock v:ext="edit" aspectratio="t"/>
                 </v:shapetype>
-                <v:shape id="_x0000_i1075" type="#_x0000_t75" style="width:195.9pt;height:348.3pt">
+                <v:shape id="_x0000_i1075" type="#_x0000_t75" style="width:196.3pt;height:348.45pt">
                   <v:imagedata r:id="rId8" o:title="Simulator Screen Shot Sep 27, 2016, 8"/>
                 </v:shape>
               </w:pict>
@@ -4838,7 +4838,7 @@
                 <w:lang w:val="bg-BG"/>
               </w:rPr>
               <w:pict>
-                <v:shape id="_x0000_i1076" type="#_x0000_t75" style="width:195.9pt;height:348.3pt">
+                <v:shape id="_x0000_i1076" type="#_x0000_t75" style="width:196.3pt;height:348.45pt">
                   <v:imagedata r:id="rId9" o:title="Screenshot_1474955566"/>
                 </v:shape>
               </w:pict>
@@ -19472,1586 +19472,888 @@
       </w:r>
     </w:p>
     <w:p>
-      <w:pPr>
-        <w:shd w:val="clear" w:color="auto" w:fill="FFFFFF"/>
-        <w:spacing w:after="0" w:line="240" w:lineRule="auto"/>
-        <w:rPr>
-          <w:rFonts w:ascii="Courier New" w:eastAsia="Times New Roman" w:hAnsi="Courier New" w:cs="Courier New"/>
-          <w:color w:val="000000"/>
-          <w:sz w:val="20"/>
-          <w:szCs w:val="20"/>
-        </w:rPr>
-      </w:pPr>
-      <w:proofErr w:type="gramStart"/>
-      <w:r>
-        <w:rPr>
-          <w:rFonts w:ascii="Courier New" w:eastAsia="Times New Roman" w:hAnsi="Courier New" w:cs="Courier New"/>
-          <w:color w:val="000000"/>
-          <w:sz w:val="20"/>
-          <w:szCs w:val="20"/>
+      <w:r>
+        <w:rPr>
+          <w:lang w:val="bg-BG"/>
+        </w:rPr>
+        <w:t xml:space="preserve">Да разгледаме основната част от класът </w:t>
+      </w:r>
+      <w:proofErr w:type="spellStart"/>
+      <w:r>
+        <w:t>GitHubService</w:t>
+      </w:r>
+      <w:proofErr w:type="spellEnd"/>
+      <w:r>
+        <w:t>:</w:t>
+      </w:r>
+    </w:p>
+    <w:p>
+      <w:pPr>
+        <w:pStyle w:val="Code"/>
+        <w:rPr>
+          <w:rStyle w:val="mw-headline"/>
+          <w:noProof/>
+        </w:rPr>
+      </w:pPr>
+      <w:r>
+        <w:rPr>
+          <w:rStyle w:val="mw-headline"/>
+          <w:noProof/>
+        </w:rPr>
+        <w:t>import { Injectable, NgZone } from '@angular/core';</w:t>
+      </w:r>
+    </w:p>
+    <w:p>
+      <w:pPr>
+        <w:pStyle w:val="Code"/>
+        <w:rPr>
+          <w:rStyle w:val="mw-headline"/>
+          <w:noProof/>
+        </w:rPr>
+      </w:pPr>
+      <w:r>
+        <w:rPr>
+          <w:rStyle w:val="mw-headline"/>
+          <w:noProof/>
         </w:rPr>
         <w:t>@Injectable()</w:t>
       </w:r>
-      <w:proofErr w:type="gramEnd"/>
-    </w:p>
-    <w:p>
-      <w:pPr>
-        <w:shd w:val="clear" w:color="auto" w:fill="FFFFFF"/>
-        <w:spacing w:after="0" w:line="240" w:lineRule="auto"/>
-        <w:rPr>
-          <w:rFonts w:eastAsia="Times New Roman" w:cs="Times New Roman"/>
-          <w:szCs w:val="24"/>
-        </w:rPr>
-      </w:pPr>
-      <w:proofErr w:type="gramStart"/>
-      <w:r>
-        <w:rPr>
-          <w:rFonts w:ascii="Courier New" w:eastAsia="Times New Roman" w:hAnsi="Courier New" w:cs="Courier New"/>
-          <w:color w:val="000000"/>
-          <w:sz w:val="20"/>
-          <w:szCs w:val="20"/>
-        </w:rPr>
-        <w:t>export</w:t>
-      </w:r>
-      <w:proofErr w:type="gramEnd"/>
-      <w:r>
-        <w:rPr>
-          <w:rFonts w:ascii="Courier New" w:eastAsia="Times New Roman" w:hAnsi="Courier New" w:cs="Courier New"/>
-          <w:color w:val="000000"/>
-          <w:sz w:val="20"/>
-          <w:szCs w:val="20"/>
-        </w:rPr>
-        <w:t xml:space="preserve"> class </w:t>
-      </w:r>
-      <w:proofErr w:type="spellStart"/>
-      <w:r>
-        <w:rPr>
-          <w:rFonts w:ascii="Courier New" w:eastAsia="Times New Roman" w:hAnsi="Courier New" w:cs="Courier New"/>
-          <w:color w:val="000000"/>
-          <w:sz w:val="20"/>
-          <w:szCs w:val="20"/>
-        </w:rPr>
-        <w:t>GitHubService</w:t>
-      </w:r>
-      <w:proofErr w:type="spellEnd"/>
-      <w:r>
-        <w:rPr>
-          <w:rFonts w:ascii="Courier New" w:eastAsia="Times New Roman" w:hAnsi="Courier New" w:cs="Courier New"/>
-          <w:color w:val="000000"/>
-          <w:sz w:val="20"/>
-          <w:szCs w:val="20"/>
-        </w:rPr>
-        <w:t xml:space="preserve"> {</w:t>
-      </w:r>
-    </w:p>
-    <w:p>
-      <w:pPr>
-        <w:shd w:val="clear" w:color="auto" w:fill="FFFFFF"/>
-        <w:spacing w:after="0" w:line="240" w:lineRule="auto"/>
-        <w:rPr>
-          <w:rFonts w:ascii="Courier New" w:eastAsia="Times New Roman" w:hAnsi="Courier New" w:cs="Courier New"/>
-          <w:color w:val="000000"/>
-          <w:sz w:val="20"/>
-          <w:szCs w:val="20"/>
-        </w:rPr>
-      </w:pPr>
-      <w:r>
-        <w:rPr>
-          <w:rFonts w:ascii="Courier New" w:eastAsia="Times New Roman" w:hAnsi="Courier New" w:cs="Courier New"/>
-          <w:color w:val="000000"/>
-          <w:sz w:val="20"/>
-          <w:szCs w:val="20"/>
+    </w:p>
+    <w:p>
+      <w:pPr>
+        <w:pStyle w:val="Code"/>
+        <w:rPr>
+          <w:rStyle w:val="mw-headline"/>
+          <w:noProof/>
+        </w:rPr>
+      </w:pPr>
+      <w:r>
+        <w:rPr>
+          <w:rStyle w:val="mw-headline"/>
+          <w:noProof/>
+        </w:rPr>
+        <w:t>export class GitHubService {</w:t>
+      </w:r>
+    </w:p>
+    <w:p>
+      <w:pPr>
+        <w:pStyle w:val="Code"/>
+        <w:rPr>
+          <w:rStyle w:val="mw-headline"/>
+          <w:noProof/>
+        </w:rPr>
+      </w:pPr>
+      <w:r>
+        <w:rPr>
+          <w:rStyle w:val="mw-headline"/>
+          <w:noProof/>
+        </w:rPr>
+        <w:t xml:space="preserve">    private static access_token: string;</w:t>
+      </w:r>
+    </w:p>
+    <w:p>
+      <w:pPr>
+        <w:pStyle w:val="Code"/>
+        <w:rPr>
+          <w:rStyle w:val="mw-headline"/>
+          <w:noProof/>
+        </w:rPr>
+      </w:pPr>
+      <w:r>
+        <w:rPr>
+          <w:rStyle w:val="mw-headline"/>
+          <w:noProof/>
+        </w:rPr>
+        <w:t xml:space="preserve">    // …</w:t>
+      </w:r>
+    </w:p>
+    <w:p>
+      <w:pPr>
+        <w:pStyle w:val="Code"/>
+        <w:rPr>
+          <w:rStyle w:val="mw-headline"/>
+          <w:noProof/>
+        </w:rPr>
+      </w:pPr>
+    </w:p>
+    <w:p>
+      <w:pPr>
+        <w:pStyle w:val="Code"/>
+        <w:rPr>
+          <w:rStyle w:val="mw-headline"/>
+          <w:noProof/>
+        </w:rPr>
+      </w:pPr>
+      <w:r>
+        <w:rPr>
+          <w:rStyle w:val="mw-headline"/>
+          <w:noProof/>
+        </w:rPr>
+        <w:t xml:space="preserve">    constructor(private http: Http, public zone: NgZone) {</w:t>
+      </w:r>
+    </w:p>
+    <w:p>
+      <w:pPr>
+        <w:pStyle w:val="Code"/>
+        <w:rPr>
+          <w:rStyle w:val="mw-headline"/>
+          <w:noProof/>
+        </w:rPr>
+      </w:pPr>
+      <w:r>
+        <w:rPr>
+          <w:rStyle w:val="mw-headline"/>
+          <w:noProof/>
+        </w:rPr>
+        <w:t xml:space="preserve">        console.log("New GitHub instance!");</w:t>
+      </w:r>
+    </w:p>
+    <w:p>
+      <w:pPr>
+        <w:pStyle w:val="Code"/>
+        <w:rPr>
+          <w:rStyle w:val="mw-headline"/>
+          <w:noProof/>
+        </w:rPr>
+      </w:pPr>
+      <w:r>
+        <w:rPr>
+          <w:rStyle w:val="mw-headline"/>
+          <w:noProof/>
+        </w:rPr>
+        <w:t xml:space="preserve">    }</w:t>
+      </w:r>
+    </w:p>
+    <w:p>
+      <w:pPr>
+        <w:pStyle w:val="Code"/>
+        <w:rPr>
+          <w:rStyle w:val="mw-headline"/>
+          <w:noProof/>
+        </w:rPr>
+      </w:pPr>
+    </w:p>
+    <w:p>
+      <w:pPr>
+        <w:pStyle w:val="Code"/>
+        <w:rPr>
+          <w:rStyle w:val="mw-headline"/>
+          <w:noProof/>
+        </w:rPr>
+      </w:pPr>
+      <w:r>
+        <w:rPr>
+          <w:rStyle w:val="mw-headline"/>
+          <w:noProof/>
         </w:rPr>
         <w:t xml:space="preserve">    </w:t>
       </w:r>
-      <w:proofErr w:type="gramStart"/>
-      <w:r>
-        <w:rPr>
-          <w:rFonts w:ascii="Courier New" w:eastAsia="Times New Roman" w:hAnsi="Courier New" w:cs="Courier New"/>
-          <w:color w:val="000000"/>
-          <w:sz w:val="20"/>
-          <w:szCs w:val="20"/>
-        </w:rPr>
-        <w:t>request(</w:t>
-      </w:r>
-      <w:proofErr w:type="gramEnd"/>
-      <w:r>
-        <w:rPr>
-          <w:rFonts w:ascii="Courier New" w:eastAsia="Times New Roman" w:hAnsi="Courier New" w:cs="Courier New"/>
-          <w:color w:val="000000"/>
-          <w:sz w:val="20"/>
-          <w:szCs w:val="20"/>
-        </w:rPr>
-        <w:t xml:space="preserve">... </w:t>
-      </w:r>
-      <w:proofErr w:type="spellStart"/>
-      <w:r>
-        <w:rPr>
-          <w:rFonts w:ascii="Courier New" w:eastAsia="Times New Roman" w:hAnsi="Courier New" w:cs="Courier New"/>
-          <w:color w:val="000000"/>
-          <w:sz w:val="20"/>
-          <w:szCs w:val="20"/>
-        </w:rPr>
-        <w:t>args</w:t>
-      </w:r>
-      <w:proofErr w:type="spellEnd"/>
-      <w:r>
-        <w:rPr>
-          <w:rFonts w:ascii="Courier New" w:eastAsia="Times New Roman" w:hAnsi="Courier New" w:cs="Courier New"/>
-          <w:color w:val="000000"/>
-          <w:sz w:val="20"/>
-          <w:szCs w:val="20"/>
-        </w:rPr>
-        <w:t>: (string | {})[]): any {</w:t>
-      </w:r>
-    </w:p>
-    <w:p>
-      <w:pPr>
-        <w:shd w:val="clear" w:color="auto" w:fill="FFFFFF"/>
-        <w:spacing w:after="0" w:line="240" w:lineRule="auto"/>
-        <w:rPr>
-          <w:rFonts w:ascii="Courier New" w:eastAsia="Times New Roman" w:hAnsi="Courier New" w:cs="Courier New"/>
-          <w:color w:val="000000"/>
-          <w:sz w:val="20"/>
-          <w:szCs w:val="20"/>
-        </w:rPr>
-      </w:pPr>
-      <w:r>
-        <w:rPr>
-          <w:rFonts w:ascii="Courier New" w:eastAsia="Times New Roman" w:hAnsi="Courier New" w:cs="Courier New"/>
-          <w:color w:val="000000"/>
-          <w:sz w:val="20"/>
-          <w:szCs w:val="20"/>
-        </w:rPr>
-        <w:t xml:space="preserve">        </w:t>
-      </w:r>
-      <w:proofErr w:type="gramStart"/>
-      <w:r>
-        <w:rPr>
-          <w:rFonts w:ascii="Courier New" w:eastAsia="Times New Roman" w:hAnsi="Courier New" w:cs="Courier New"/>
-          <w:color w:val="000000"/>
-          <w:sz w:val="20"/>
-          <w:szCs w:val="20"/>
-        </w:rPr>
-        <w:t>let</w:t>
-      </w:r>
-      <w:proofErr w:type="gramEnd"/>
-      <w:r>
-        <w:rPr>
-          <w:rFonts w:ascii="Courier New" w:eastAsia="Times New Roman" w:hAnsi="Courier New" w:cs="Courier New"/>
-          <w:color w:val="000000"/>
-          <w:sz w:val="20"/>
-          <w:szCs w:val="20"/>
-        </w:rPr>
+      <w:r>
+        <w:rPr>
+          <w:rStyle w:val="mw-headline"/>
+          <w:noProof/>
+        </w:rPr>
+        <w:t xml:space="preserve">public </w:t>
+      </w:r>
+      <w:r>
+        <w:rPr>
+          <w:rStyle w:val="mw-headline"/>
+          <w:noProof/>
+        </w:rPr>
+        <w:t>request(... args: (string | {})[]): any {</w:t>
+      </w:r>
+    </w:p>
+    <w:p>
+      <w:pPr>
+        <w:pStyle w:val="Code"/>
+        <w:rPr>
+          <w:rStyle w:val="mw-headline"/>
+          <w:noProof/>
+        </w:rPr>
+      </w:pPr>
+      <w:r>
+        <w:rPr>
+          <w:rStyle w:val="mw-headline"/>
+          <w:noProof/>
+        </w:rPr>
+        <w:t xml:space="preserve">        let querryUri = "https://api.github.com/";</w:t>
+      </w:r>
+    </w:p>
+    <w:p>
+      <w:pPr>
+        <w:pStyle w:val="Code"/>
+        <w:rPr>
+          <w:rStyle w:val="mw-headline"/>
+          <w:noProof/>
+        </w:rPr>
+      </w:pPr>
+      <w:r>
+        <w:rPr>
+          <w:rStyle w:val="mw-headline"/>
+          <w:noProof/>
+        </w:rPr>
+        <w:t xml:space="preserve">        querryUri += args.filter(s =&gt; typeof s === "string").join("/");</w:t>
+      </w:r>
+    </w:p>
+    <w:p>
+      <w:pPr>
+        <w:pStyle w:val="Code"/>
+        <w:rPr>
+          <w:rStyle w:val="mw-headline"/>
+          <w:noProof/>
+        </w:rPr>
+      </w:pPr>
+      <w:r>
+        <w:rPr>
+          <w:rStyle w:val="mw-headline"/>
+          <w:noProof/>
+        </w:rPr>
+        <w:t xml:space="preserve">        let last = args[args.length - 1];</w:t>
+      </w:r>
+    </w:p>
+    <w:p>
+      <w:pPr>
+        <w:pStyle w:val="Code"/>
+        <w:rPr>
+          <w:rStyle w:val="mw-headline"/>
+          <w:noProof/>
+        </w:rPr>
+      </w:pPr>
+      <w:r>
+        <w:rPr>
+          <w:rStyle w:val="mw-headline"/>
+          <w:noProof/>
+        </w:rPr>
+        <w:t xml:space="preserve">        let params = typeof last === "object" ? last : undefined;</w:t>
+      </w:r>
+    </w:p>
+    <w:p>
+      <w:pPr>
+        <w:pStyle w:val="Code"/>
+        <w:rPr>
+          <w:rStyle w:val="mw-headline"/>
+          <w:noProof/>
+        </w:rPr>
+      </w:pPr>
+      <w:r>
+        <w:rPr>
+          <w:rStyle w:val="mw-headline"/>
+          <w:noProof/>
+        </w:rPr>
+        <w:t xml:space="preserve">        if (params || GitHubService.access_token) {</w:t>
+      </w:r>
+    </w:p>
+    <w:p>
+      <w:pPr>
+        <w:pStyle w:val="Code"/>
+        <w:rPr>
+          <w:rStyle w:val="mw-headline"/>
+          <w:noProof/>
+        </w:rPr>
+      </w:pPr>
+      <w:r>
+        <w:rPr>
+          <w:rStyle w:val="mw-headline"/>
+          <w:noProof/>
+        </w:rPr>
+        <w:t xml:space="preserve">            querryUri += "?";</w:t>
+      </w:r>
+    </w:p>
+    <w:p>
+      <w:pPr>
+        <w:pStyle w:val="Code"/>
+        <w:rPr>
+          <w:rStyle w:val="mw-headline"/>
+          <w:noProof/>
+        </w:rPr>
+      </w:pPr>
+      <w:r>
+        <w:rPr>
+          <w:rStyle w:val="mw-headline"/>
+          <w:noProof/>
+        </w:rPr>
+        <w:t xml:space="preserve">            let separate = false;</w:t>
+      </w:r>
+    </w:p>
+    <w:p>
+      <w:pPr>
+        <w:pStyle w:val="Code"/>
+        <w:rPr>
+          <w:rStyle w:val="mw-headline"/>
+          <w:noProof/>
+        </w:rPr>
+      </w:pPr>
+      <w:r>
+        <w:rPr>
+          <w:rStyle w:val="mw-headline"/>
+          <w:noProof/>
+        </w:rPr>
+        <w:lastRenderedPageBreak/>
+        <w:t xml:space="preserve">            for(let key in params) {</w:t>
+      </w:r>
+    </w:p>
+    <w:p>
+      <w:pPr>
+        <w:pStyle w:val="Code"/>
+        <w:rPr>
+          <w:rStyle w:val="mw-headline"/>
+          <w:noProof/>
+        </w:rPr>
+      </w:pPr>
+      <w:r>
+        <w:rPr>
+          <w:rStyle w:val="mw-headline"/>
+          <w:noProof/>
+        </w:rPr>
+        <w:t xml:space="preserve">                // TODO: Url escape</w:t>
+      </w:r>
+    </w:p>
+    <w:p>
+      <w:pPr>
+        <w:pStyle w:val="Code"/>
+        <w:rPr>
+          <w:rStyle w:val="mw-headline"/>
+          <w:noProof/>
+        </w:rPr>
+      </w:pPr>
+      <w:r>
+        <w:rPr>
+          <w:rStyle w:val="mw-headline"/>
+          <w:noProof/>
+        </w:rPr>
+        <w:t xml:space="preserve">                querryUri += (separate ? "&amp;" : "") + key + "=" + params[key];</w:t>
+      </w:r>
+    </w:p>
+    <w:p>
+      <w:pPr>
+        <w:pStyle w:val="Code"/>
+        <w:rPr>
+          <w:rStyle w:val="mw-headline"/>
+          <w:noProof/>
+        </w:rPr>
+      </w:pPr>
+      <w:r>
+        <w:rPr>
+          <w:rStyle w:val="mw-headline"/>
+          <w:noProof/>
+        </w:rPr>
+        <w:t xml:space="preserve">                separate = true;</w:t>
+      </w:r>
+    </w:p>
+    <w:p>
+      <w:pPr>
+        <w:pStyle w:val="Code"/>
+        <w:rPr>
+          <w:rStyle w:val="mw-headline"/>
+          <w:noProof/>
+        </w:rPr>
+      </w:pPr>
+      <w:r>
+        <w:rPr>
+          <w:rStyle w:val="mw-headline"/>
+          <w:noProof/>
+        </w:rPr>
+        <w:t xml:space="preserve">            }</w:t>
+      </w:r>
+    </w:p>
+    <w:p>
+      <w:pPr>
+        <w:pStyle w:val="Code"/>
+        <w:rPr>
+          <w:rStyle w:val="mw-headline"/>
+          <w:noProof/>
+        </w:rPr>
+      </w:pPr>
+      <w:r>
+        <w:rPr>
+          <w:rStyle w:val="mw-headline"/>
+          <w:noProof/>
+        </w:rPr>
+        <w:t xml:space="preserve">            if (GitHubService.access_token) {</w:t>
+      </w:r>
+    </w:p>
+    <w:p>
+      <w:pPr>
+        <w:pStyle w:val="Code"/>
+        <w:rPr>
+          <w:rStyle w:val="mw-headline"/>
+          <w:noProof/>
+        </w:rPr>
+      </w:pPr>
+      <w:r>
+        <w:rPr>
+          <w:rStyle w:val="mw-headline"/>
+          <w:noProof/>
+        </w:rPr>
+        <w:t xml:space="preserve">                querryUri += (separate ? "&amp;" : "") + "access_token" + "=" + GitHubService.access_token;</w:t>
+      </w:r>
+    </w:p>
+    <w:p>
+      <w:pPr>
+        <w:pStyle w:val="Code"/>
+        <w:rPr>
+          <w:rStyle w:val="mw-headline"/>
+          <w:noProof/>
+        </w:rPr>
+      </w:pPr>
+      <w:r>
+        <w:rPr>
+          <w:rStyle w:val="mw-headline"/>
+          <w:noProof/>
+        </w:rPr>
+        <w:t xml:space="preserve">                separate = true;</w:t>
+      </w:r>
+    </w:p>
+    <w:p>
+      <w:pPr>
+        <w:pStyle w:val="Code"/>
+        <w:rPr>
+          <w:rStyle w:val="mw-headline"/>
+          <w:noProof/>
+        </w:rPr>
+      </w:pPr>
+      <w:r>
+        <w:rPr>
+          <w:rStyle w:val="mw-headline"/>
+          <w:noProof/>
+        </w:rPr>
+        <w:t xml:space="preserve">            }</w:t>
+      </w:r>
+    </w:p>
+    <w:p>
+      <w:pPr>
+        <w:pStyle w:val="Code"/>
+        <w:rPr>
+          <w:rStyle w:val="mw-headline"/>
+          <w:noProof/>
+        </w:rPr>
+      </w:pPr>
+      <w:r>
+        <w:rPr>
+          <w:rStyle w:val="mw-headline"/>
+          <w:noProof/>
+        </w:rPr>
+        <w:t xml:space="preserve">        }</w:t>
+      </w:r>
+    </w:p>
+    <w:p>
+      <w:pPr>
+        <w:pStyle w:val="Code"/>
+        <w:rPr>
+          <w:rStyle w:val="mw-headline"/>
+          <w:noProof/>
+        </w:rPr>
+      </w:pPr>
+      <w:r>
+        <w:rPr>
+          <w:rStyle w:val="mw-headline"/>
+          <w:noProof/>
+        </w:rPr>
+        <w:t xml:space="preserve">        console.log("Querry: " + querryUri);</w:t>
+      </w:r>
+    </w:p>
+    <w:p>
+      <w:pPr>
+        <w:pStyle w:val="Code"/>
+        <w:rPr>
+          <w:rStyle w:val="mw-headline"/>
+          <w:noProof/>
+        </w:rPr>
+      </w:pPr>
+      <w:r>
+        <w:rPr>
+          <w:rStyle w:val="mw-headline"/>
+          <w:noProof/>
+        </w:rPr>
+        <w:t xml:space="preserve">        return this.http.get(querryUri, {</w:t>
+      </w:r>
+    </w:p>
+    <w:p>
+      <w:pPr>
+        <w:pStyle w:val="Code"/>
+        <w:rPr>
+          <w:rStyle w:val="mw-headline"/>
+          <w:noProof/>
+        </w:rPr>
+      </w:pPr>
+      <w:r>
+        <w:rPr>
+          <w:rStyle w:val="mw-headline"/>
+          <w:noProof/>
+        </w:rPr>
+        <w:t xml:space="preserve">                // Enables experimental reactions.</w:t>
+      </w:r>
+    </w:p>
+    <w:p>
+      <w:pPr>
+        <w:pStyle w:val="Code"/>
+        <w:rPr>
+          <w:rStyle w:val="mw-headline"/>
+          <w:noProof/>
+        </w:rPr>
+      </w:pPr>
+      <w:r>
+        <w:rPr>
+          <w:rStyle w:val="mw-headline"/>
+          <w:noProof/>
+        </w:rPr>
+        <w:t xml:space="preserve">                headers: new Headers({ Accept: "application/vnd.github.squirrel-girl-preview" })</w:t>
+      </w:r>
+    </w:p>
+    <w:p>
+      <w:pPr>
+        <w:pStyle w:val="Code"/>
+        <w:rPr>
+          <w:rStyle w:val="mw-headline"/>
+          <w:noProof/>
+        </w:rPr>
+      </w:pPr>
+      <w:r>
+        <w:rPr>
+          <w:rStyle w:val="mw-headline"/>
+          <w:noProof/>
+        </w:rPr>
+        <w:t xml:space="preserve">            })</w:t>
+      </w:r>
+    </w:p>
+    <w:p>
+      <w:pPr>
+        <w:pStyle w:val="Code"/>
+        <w:rPr>
+          <w:rStyle w:val="mw-headline"/>
+          <w:noProof/>
+        </w:rPr>
+      </w:pPr>
+      <w:r>
+        <w:rPr>
+          <w:rStyle w:val="mw-headline"/>
+          <w:noProof/>
+        </w:rPr>
+        <w:t xml:space="preserve">            .toPromise()</w:t>
+      </w:r>
+    </w:p>
+    <w:p>
+      <w:pPr>
+        <w:pStyle w:val="Code"/>
+        <w:rPr>
+          <w:rStyle w:val="mw-headline"/>
+          <w:noProof/>
+        </w:rPr>
+      </w:pPr>
+      <w:r>
+        <w:rPr>
+          <w:rStyle w:val="mw-headline"/>
+          <w:noProof/>
+        </w:rPr>
+        <w:t xml:space="preserve">            .then(response =&gt; Promise.resolve(response.json()));</w:t>
+      </w:r>
+    </w:p>
+    <w:p>
+      <w:pPr>
+        <w:pStyle w:val="Code"/>
+        <w:rPr>
+          <w:rStyle w:val="mw-headline"/>
+          <w:noProof/>
+        </w:rPr>
+      </w:pPr>
+      <w:r>
+        <w:rPr>
+          <w:rStyle w:val="mw-headline"/>
+          <w:noProof/>
+        </w:rPr>
+        <w:t xml:space="preserve">    }</w:t>
+      </w:r>
+    </w:p>
+    <w:p>
+      <w:pPr>
+        <w:pStyle w:val="Code"/>
+        <w:rPr>
+          <w:rStyle w:val="mw-headline"/>
+          <w:noProof/>
+        </w:rPr>
+      </w:pPr>
+    </w:p>
+    <w:p>
+      <w:pPr>
+        <w:pStyle w:val="Code"/>
+        <w:rPr>
+          <w:rStyle w:val="mw-headline"/>
+          <w:noProof/>
+        </w:rPr>
+      </w:pPr>
+      <w:r>
+        <w:rPr>
+          <w:rStyle w:val="mw-headline"/>
+          <w:noProof/>
+        </w:rPr>
+        <w:t xml:space="preserve">    // …</w:t>
+      </w:r>
+    </w:p>
+    <w:p>
+      <w:pPr>
+        <w:pStyle w:val="Code"/>
+        <w:rPr>
+          <w:rStyle w:val="mw-headline"/>
+          <w:noProof/>
+        </w:rPr>
+      </w:pPr>
+      <w:r>
+        <w:rPr>
+          <w:rStyle w:val="mw-headline"/>
+          <w:noProof/>
+        </w:rPr>
+        <w:t>}</w:t>
+      </w:r>
+    </w:p>
+    <w:p>
+      <w:pPr>
+        <w:pStyle w:val="Code"/>
+      </w:pPr>
+    </w:p>
+    <w:p>
+      <w:pPr>
+        <w:rPr>
+          <w:lang w:val="bg-BG"/>
+        </w:rPr>
+      </w:pPr>
+      <w:r>
+        <w:rPr>
+          <w:lang w:val="bg-BG"/>
+        </w:rPr>
+        <w:t xml:space="preserve">Класът е маркиран е с </w:t>
+      </w:r>
+      <w:r>
+        <w:t xml:space="preserve">Injectable </w:t>
+      </w:r>
+      <w:r>
+        <w:rPr>
+          <w:lang w:val="bg-BG"/>
+        </w:rPr>
+        <w:t xml:space="preserve">декоратор, което добавя информация за типовете на конструктора му и позволява на </w:t>
+      </w:r>
+      <w:r>
+        <w:t>Angular2 DI (Dependency Injection</w:t>
+      </w:r>
+      <w:r>
+        <w:rPr>
+          <w:lang w:val="bg-BG"/>
+        </w:rPr>
+        <w:t xml:space="preserve"> – инжектиране на зависимости) да създаде нова инстанция на този клас услуга когато е нужно. Зависимостите на </w:t>
+      </w:r>
+      <w:r>
+        <w:t xml:space="preserve">Http </w:t>
+      </w:r>
+      <w:r>
+        <w:rPr>
+          <w:lang w:val="bg-BG"/>
+        </w:rPr>
+        <w:t xml:space="preserve">и </w:t>
+      </w:r>
+      <w:proofErr w:type="spellStart"/>
+      <w:r>
+        <w:t>NgZone</w:t>
+      </w:r>
+      <w:proofErr w:type="spellEnd"/>
+      <w:r>
         <w:t xml:space="preserve"> </w:t>
       </w:r>
-      <w:proofErr w:type="spellStart"/>
-      <w:r>
-        <w:rPr>
-          <w:rFonts w:ascii="Courier New" w:eastAsia="Times New Roman" w:hAnsi="Courier New" w:cs="Courier New"/>
-          <w:color w:val="000000"/>
-          <w:sz w:val="20"/>
-          <w:szCs w:val="20"/>
-        </w:rPr>
-        <w:t>querryUri</w:t>
-      </w:r>
-      <w:proofErr w:type="spellEnd"/>
-      <w:r>
-        <w:rPr>
-          <w:rFonts w:ascii="Courier New" w:eastAsia="Times New Roman" w:hAnsi="Courier New" w:cs="Courier New"/>
-          <w:color w:val="000000"/>
-          <w:sz w:val="20"/>
-          <w:szCs w:val="20"/>
-        </w:rPr>
-        <w:t xml:space="preserve"> = "</w:t>
-      </w:r>
-      <w:r>
-        <w:rPr>
-          <w:rFonts w:ascii="Courier New" w:eastAsia="Times New Roman" w:hAnsi="Courier New" w:cs="Courier New"/>
-          <w:color w:val="000000"/>
-          <w:sz w:val="20"/>
-          <w:szCs w:val="20"/>
-          <w:u w:val="single"/>
-        </w:rPr>
-        <w:t>https://api.github.com/</w:t>
-      </w:r>
-      <w:r>
-        <w:rPr>
-          <w:rFonts w:ascii="Courier New" w:eastAsia="Times New Roman" w:hAnsi="Courier New" w:cs="Courier New"/>
-          <w:color w:val="000000"/>
-          <w:sz w:val="20"/>
-          <w:szCs w:val="20"/>
-        </w:rPr>
-        <w:t>";</w:t>
-      </w:r>
-    </w:p>
-    <w:p>
-      <w:pPr>
-        <w:shd w:val="clear" w:color="auto" w:fill="FFFFFF"/>
-        <w:spacing w:after="0" w:line="240" w:lineRule="auto"/>
-        <w:rPr>
-          <w:rFonts w:ascii="Courier New" w:eastAsia="Times New Roman" w:hAnsi="Courier New" w:cs="Courier New"/>
-          <w:color w:val="000000"/>
-          <w:sz w:val="20"/>
-          <w:szCs w:val="20"/>
-        </w:rPr>
-      </w:pPr>
-      <w:r>
-        <w:rPr>
-          <w:rFonts w:ascii="Courier New" w:eastAsia="Times New Roman" w:hAnsi="Courier New" w:cs="Courier New"/>
-          <w:color w:val="000000"/>
-          <w:sz w:val="20"/>
-          <w:szCs w:val="20"/>
-        </w:rPr>
-        <w:t xml:space="preserve">        </w:t>
-      </w:r>
-      <w:proofErr w:type="spellStart"/>
-      <w:proofErr w:type="gramStart"/>
-      <w:r>
-        <w:rPr>
-          <w:rFonts w:ascii="Courier New" w:eastAsia="Times New Roman" w:hAnsi="Courier New" w:cs="Courier New"/>
-          <w:color w:val="000000"/>
-          <w:sz w:val="20"/>
-          <w:szCs w:val="20"/>
-        </w:rPr>
-        <w:t>querryUri</w:t>
-      </w:r>
-      <w:proofErr w:type="spellEnd"/>
-      <w:proofErr w:type="gramEnd"/>
-      <w:r>
-        <w:rPr>
-          <w:rFonts w:ascii="Courier New" w:eastAsia="Times New Roman" w:hAnsi="Courier New" w:cs="Courier New"/>
-          <w:color w:val="000000"/>
-          <w:sz w:val="20"/>
-          <w:szCs w:val="20"/>
-        </w:rPr>
-        <w:t xml:space="preserve"> += </w:t>
-      </w:r>
-      <w:proofErr w:type="spellStart"/>
-      <w:r>
-        <w:rPr>
-          <w:rFonts w:ascii="Courier New" w:eastAsia="Times New Roman" w:hAnsi="Courier New" w:cs="Courier New"/>
-          <w:color w:val="000000"/>
-          <w:sz w:val="20"/>
-          <w:szCs w:val="20"/>
-        </w:rPr>
-        <w:t>args.filter</w:t>
-      </w:r>
-      <w:proofErr w:type="spellEnd"/>
-      <w:r>
-        <w:rPr>
-          <w:rFonts w:ascii="Courier New" w:eastAsia="Times New Roman" w:hAnsi="Courier New" w:cs="Courier New"/>
-          <w:color w:val="000000"/>
-          <w:sz w:val="20"/>
-          <w:szCs w:val="20"/>
-        </w:rPr>
-        <w:t xml:space="preserve">(s =&gt; </w:t>
-      </w:r>
-      <w:proofErr w:type="spellStart"/>
-      <w:r>
-        <w:rPr>
-          <w:rFonts w:ascii="Courier New" w:eastAsia="Times New Roman" w:hAnsi="Courier New" w:cs="Courier New"/>
-          <w:color w:val="000000"/>
-          <w:sz w:val="20"/>
-          <w:szCs w:val="20"/>
-        </w:rPr>
-        <w:t>typeof</w:t>
-      </w:r>
-      <w:proofErr w:type="spellEnd"/>
-      <w:r>
-        <w:rPr>
-          <w:rFonts w:ascii="Courier New" w:eastAsia="Times New Roman" w:hAnsi="Courier New" w:cs="Courier New"/>
-          <w:color w:val="000000"/>
-          <w:sz w:val="20"/>
-          <w:szCs w:val="20"/>
-        </w:rPr>
-        <w:t xml:space="preserve"> s === "string").join("/");</w:t>
-      </w:r>
-    </w:p>
-    <w:p>
-      <w:pPr>
-        <w:shd w:val="clear" w:color="auto" w:fill="FFFFFF"/>
-        <w:spacing w:after="0" w:line="240" w:lineRule="auto"/>
-        <w:rPr>
-          <w:rFonts w:ascii="Courier New" w:eastAsia="Times New Roman" w:hAnsi="Courier New" w:cs="Courier New"/>
-          <w:color w:val="000000"/>
-          <w:sz w:val="20"/>
-          <w:szCs w:val="20"/>
-        </w:rPr>
-      </w:pPr>
-      <w:r>
-        <w:rPr>
-          <w:rFonts w:ascii="Courier New" w:eastAsia="Times New Roman" w:hAnsi="Courier New" w:cs="Courier New"/>
-          <w:color w:val="000000"/>
-          <w:sz w:val="20"/>
-          <w:szCs w:val="20"/>
-        </w:rPr>
-        <w:t xml:space="preserve">        </w:t>
-      </w:r>
-      <w:proofErr w:type="gramStart"/>
-      <w:r>
-        <w:rPr>
-          <w:rFonts w:ascii="Courier New" w:eastAsia="Times New Roman" w:hAnsi="Courier New" w:cs="Courier New"/>
-          <w:color w:val="000000"/>
-          <w:sz w:val="20"/>
-          <w:szCs w:val="20"/>
-        </w:rPr>
-        <w:t>let</w:t>
-      </w:r>
-      <w:proofErr w:type="gramEnd"/>
-      <w:r>
-        <w:rPr>
-          <w:rFonts w:ascii="Courier New" w:eastAsia="Times New Roman" w:hAnsi="Courier New" w:cs="Courier New"/>
-          <w:color w:val="000000"/>
-          <w:sz w:val="20"/>
-          <w:szCs w:val="20"/>
-        </w:rPr>
-        <w:t xml:space="preserve"> last = </w:t>
-      </w:r>
-      <w:proofErr w:type="spellStart"/>
-      <w:r>
-        <w:rPr>
-          <w:rFonts w:ascii="Courier New" w:eastAsia="Times New Roman" w:hAnsi="Courier New" w:cs="Courier New"/>
-          <w:color w:val="000000"/>
-          <w:sz w:val="20"/>
-          <w:szCs w:val="20"/>
-        </w:rPr>
-        <w:t>args</w:t>
-      </w:r>
-      <w:proofErr w:type="spellEnd"/>
-      <w:r>
-        <w:rPr>
-          <w:rFonts w:ascii="Courier New" w:eastAsia="Times New Roman" w:hAnsi="Courier New" w:cs="Courier New"/>
-          <w:color w:val="000000"/>
-          <w:sz w:val="20"/>
-          <w:szCs w:val="20"/>
-        </w:rPr>
-        <w:t>[</w:t>
-      </w:r>
-      <w:proofErr w:type="spellStart"/>
-      <w:r>
-        <w:rPr>
-          <w:rFonts w:ascii="Courier New" w:eastAsia="Times New Roman" w:hAnsi="Courier New" w:cs="Courier New"/>
-          <w:color w:val="000000"/>
-          <w:sz w:val="20"/>
-          <w:szCs w:val="20"/>
-        </w:rPr>
-        <w:t>args.length</w:t>
-      </w:r>
-      <w:proofErr w:type="spellEnd"/>
-      <w:r>
-        <w:rPr>
-          <w:rFonts w:ascii="Courier New" w:eastAsia="Times New Roman" w:hAnsi="Courier New" w:cs="Courier New"/>
-          <w:color w:val="000000"/>
-          <w:sz w:val="20"/>
-          <w:szCs w:val="20"/>
-        </w:rPr>
-        <w:t xml:space="preserve"> - 1];</w:t>
-      </w:r>
-    </w:p>
-    <w:p>
-      <w:pPr>
-        <w:shd w:val="clear" w:color="auto" w:fill="FFFFFF"/>
-        <w:spacing w:after="0" w:line="240" w:lineRule="auto"/>
-        <w:rPr>
-          <w:rFonts w:ascii="Courier New" w:eastAsia="Times New Roman" w:hAnsi="Courier New" w:cs="Courier New"/>
-          <w:color w:val="000000"/>
-          <w:sz w:val="20"/>
-          <w:szCs w:val="20"/>
-        </w:rPr>
-      </w:pPr>
-      <w:r>
-        <w:rPr>
-          <w:rFonts w:ascii="Courier New" w:eastAsia="Times New Roman" w:hAnsi="Courier New" w:cs="Courier New"/>
-          <w:color w:val="000000"/>
-          <w:sz w:val="20"/>
-          <w:szCs w:val="20"/>
-        </w:rPr>
-        <w:t xml:space="preserve">        </w:t>
-      </w:r>
-      <w:proofErr w:type="gramStart"/>
-      <w:r>
-        <w:rPr>
-          <w:rFonts w:ascii="Courier New" w:eastAsia="Times New Roman" w:hAnsi="Courier New" w:cs="Courier New"/>
-          <w:color w:val="000000"/>
-          <w:sz w:val="20"/>
-          <w:szCs w:val="20"/>
-        </w:rPr>
-        <w:t>let</w:t>
-      </w:r>
-      <w:proofErr w:type="gramEnd"/>
-      <w:r>
-        <w:rPr>
-          <w:rFonts w:ascii="Courier New" w:eastAsia="Times New Roman" w:hAnsi="Courier New" w:cs="Courier New"/>
-          <w:color w:val="000000"/>
-          <w:sz w:val="20"/>
-          <w:szCs w:val="20"/>
-        </w:rPr>
+      <w:r>
+        <w:rPr>
+          <w:lang w:val="bg-BG"/>
+        </w:rPr>
+        <w:t xml:space="preserve">ще бъдат удовлетворени автоматично от </w:t>
+      </w:r>
+      <w:r>
+        <w:t xml:space="preserve">DI, </w:t>
+      </w:r>
+      <w:r>
+        <w:rPr>
+          <w:lang w:val="bg-BG"/>
+        </w:rPr>
+        <w:t>което улеснява създаването на обектния граф при инициализирането на приложението.</w:t>
+      </w:r>
+    </w:p>
+    <w:p>
+      <w:pPr>
+        <w:rPr>
+          <w:lang w:val="bg-BG"/>
+        </w:rPr>
+      </w:pPr>
+      <w:r>
+        <w:rPr>
+          <w:lang w:val="bg-BG"/>
+        </w:rPr>
+        <w:t xml:space="preserve">В </w:t>
+      </w:r>
+      <w:r>
+        <w:t>JavaScript</w:t>
+      </w:r>
+      <w:r>
+        <w:rPr>
+          <w:lang w:val="bg-BG"/>
+        </w:rPr>
+        <w:t>,</w:t>
+      </w:r>
+      <w:r>
         <w:t xml:space="preserve"> </w:t>
       </w:r>
-      <w:proofErr w:type="spellStart"/>
-      <w:r>
-        <w:rPr>
-          <w:rFonts w:ascii="Courier New" w:eastAsia="Times New Roman" w:hAnsi="Courier New" w:cs="Courier New"/>
-          <w:color w:val="000000"/>
-          <w:sz w:val="20"/>
-          <w:szCs w:val="20"/>
-        </w:rPr>
-        <w:t>params</w:t>
-      </w:r>
-      <w:proofErr w:type="spellEnd"/>
-      <w:r>
-        <w:rPr>
-          <w:rFonts w:ascii="Courier New" w:eastAsia="Times New Roman" w:hAnsi="Courier New" w:cs="Courier New"/>
-          <w:color w:val="000000"/>
-          <w:sz w:val="20"/>
-          <w:szCs w:val="20"/>
-        </w:rPr>
-        <w:t xml:space="preserve"> = </w:t>
-      </w:r>
-      <w:proofErr w:type="spellStart"/>
-      <w:r>
-        <w:rPr>
-          <w:rFonts w:ascii="Courier New" w:eastAsia="Times New Roman" w:hAnsi="Courier New" w:cs="Courier New"/>
-          <w:color w:val="000000"/>
-          <w:sz w:val="20"/>
-          <w:szCs w:val="20"/>
-        </w:rPr>
-        <w:t>typeof</w:t>
-      </w:r>
-      <w:proofErr w:type="spellEnd"/>
-      <w:r>
-        <w:rPr>
-          <w:rFonts w:ascii="Courier New" w:eastAsia="Times New Roman" w:hAnsi="Courier New" w:cs="Courier New"/>
-          <w:color w:val="000000"/>
-          <w:sz w:val="20"/>
-          <w:szCs w:val="20"/>
-        </w:rPr>
-        <w:t xml:space="preserve"> last === "object" ? </w:t>
-      </w:r>
-      <w:proofErr w:type="gramStart"/>
-      <w:r>
-        <w:rPr>
-          <w:rFonts w:ascii="Courier New" w:eastAsia="Times New Roman" w:hAnsi="Courier New" w:cs="Courier New"/>
-          <w:color w:val="000000"/>
-          <w:sz w:val="20"/>
-          <w:szCs w:val="20"/>
-        </w:rPr>
-        <w:t>last :</w:t>
-      </w:r>
-      <w:proofErr w:type="gramEnd"/>
-      <w:r>
-        <w:rPr>
-          <w:rFonts w:ascii="Courier New" w:eastAsia="Times New Roman" w:hAnsi="Courier New" w:cs="Courier New"/>
-          <w:color w:val="000000"/>
-          <w:sz w:val="20"/>
-          <w:szCs w:val="20"/>
-        </w:rPr>
-        <w:t xml:space="preserve"> undefined;</w:t>
-      </w:r>
-    </w:p>
-    <w:p>
-      <w:pPr>
-        <w:shd w:val="clear" w:color="auto" w:fill="FFFFFF"/>
-        <w:spacing w:after="0" w:line="240" w:lineRule="auto"/>
-        <w:rPr>
-          <w:rFonts w:ascii="Courier New" w:eastAsia="Times New Roman" w:hAnsi="Courier New" w:cs="Courier New"/>
-          <w:color w:val="000000"/>
-          <w:sz w:val="20"/>
-          <w:szCs w:val="20"/>
-        </w:rPr>
-      </w:pPr>
-      <w:r>
-        <w:rPr>
-          <w:rFonts w:ascii="Courier New" w:eastAsia="Times New Roman" w:hAnsi="Courier New" w:cs="Courier New"/>
-          <w:color w:val="000000"/>
-          <w:sz w:val="20"/>
-          <w:szCs w:val="20"/>
-        </w:rPr>
-        <w:t xml:space="preserve">        </w:t>
-      </w:r>
-      <w:proofErr w:type="gramStart"/>
-      <w:r>
-        <w:rPr>
-          <w:rFonts w:ascii="Courier New" w:eastAsia="Times New Roman" w:hAnsi="Courier New" w:cs="Courier New"/>
-          <w:color w:val="000000"/>
-          <w:sz w:val="20"/>
-          <w:szCs w:val="20"/>
-        </w:rPr>
-        <w:t>if</w:t>
-      </w:r>
-      <w:proofErr w:type="gramEnd"/>
-      <w:r>
-        <w:rPr>
-          <w:rFonts w:ascii="Courier New" w:eastAsia="Times New Roman" w:hAnsi="Courier New" w:cs="Courier New"/>
-          <w:color w:val="000000"/>
-          <w:sz w:val="20"/>
-          <w:szCs w:val="20"/>
-        </w:rPr>
+      <w:r>
+        <w:rPr>
+          <w:lang w:val="bg-BG"/>
+        </w:rPr>
+        <w:t xml:space="preserve">както и в </w:t>
+      </w:r>
+      <w:proofErr w:type="spellStart"/>
+      <w:r>
+        <w:t>TypeScript</w:t>
+      </w:r>
+      <w:proofErr w:type="spellEnd"/>
+      <w:r>
+        <w:rPr>
+          <w:lang w:val="bg-BG"/>
+        </w:rPr>
+        <w:t>,</w:t>
+      </w:r>
+      <w:r>
+        <w:t xml:space="preserve"> overload</w:t>
+      </w:r>
+      <w:r>
+        <w:rPr>
+          <w:lang w:val="bg-BG"/>
+        </w:rPr>
+        <w:t xml:space="preserve"> на метод е възможно ако подадените типове се разгледат с интроспекция. Методът </w:t>
+      </w:r>
+      <w:r>
+        <w:t xml:space="preserve">request </w:t>
+      </w:r>
+      <w:r>
+        <w:rPr>
+          <w:lang w:val="bg-BG"/>
+        </w:rPr>
+        <w:t xml:space="preserve">ще играе основна роля в нашето приложение, като той ще се използва за достъп до всички </w:t>
+      </w:r>
+      <w:r>
+        <w:t xml:space="preserve">API </w:t>
+      </w:r>
+      <w:proofErr w:type="spellStart"/>
+      <w:r>
+        <w:t>на</w:t>
+      </w:r>
+      <w:proofErr w:type="spellEnd"/>
+      <w:r>
+        <w:t xml:space="preserve"> GitHub. </w:t>
+      </w:r>
+      <w:r>
+        <w:rPr>
+          <w:lang w:val="bg-BG"/>
+        </w:rPr>
+        <w:t>Имплементиран е като приема произволен брой аргументи, първите се конкатенират в път за заявката. Ако последният обект не е стринг, се използва за параметри на заявката. По-късно ще разгледаме един по един типизираните варианти на този метод.</w:t>
+      </w:r>
+    </w:p>
+    <w:p>
+      <w:pPr>
+        <w:rPr>
+          <w:lang w:val="bg-BG"/>
+        </w:rPr>
+      </w:pPr>
+      <w:r>
+        <w:rPr>
+          <w:lang w:val="bg-BG"/>
+        </w:rPr>
+        <w:t>Не на последно място се добавят и</w:t>
+      </w:r>
+      <w:r>
+        <w:t xml:space="preserve"> HTTP</w:t>
+      </w:r>
+      <w:r>
+        <w:rPr>
+          <w:lang w:val="bg-BG"/>
+        </w:rPr>
+        <w:t xml:space="preserve"> </w:t>
+      </w:r>
+      <w:proofErr w:type="spellStart"/>
+      <w:r>
+        <w:rPr>
+          <w:lang w:val="bg-BG"/>
+        </w:rPr>
+        <w:t>хедъри</w:t>
+      </w:r>
+      <w:proofErr w:type="spellEnd"/>
+      <w:r>
+        <w:rPr>
+          <w:lang w:val="bg-BG"/>
+        </w:rPr>
+        <w:t>, които да позволят някой по-нови</w:t>
+      </w:r>
+      <w:r>
         <w:t xml:space="preserve"> (</w:t>
       </w:r>
-      <w:proofErr w:type="spellStart"/>
-      <w:r>
-        <w:rPr>
-          <w:rFonts w:ascii="Courier New" w:eastAsia="Times New Roman" w:hAnsi="Courier New" w:cs="Courier New"/>
-          <w:color w:val="000000"/>
-          <w:sz w:val="20"/>
-          <w:szCs w:val="20"/>
-        </w:rPr>
-        <w:t>params</w:t>
-      </w:r>
-      <w:proofErr w:type="spellEnd"/>
-      <w:r>
-        <w:rPr>
-          <w:rFonts w:ascii="Courier New" w:eastAsia="Times New Roman" w:hAnsi="Courier New" w:cs="Courier New"/>
-          <w:color w:val="000000"/>
-          <w:sz w:val="20"/>
-          <w:szCs w:val="20"/>
-        </w:rPr>
-        <w:t xml:space="preserve"> || </w:t>
-      </w:r>
-      <w:proofErr w:type="spellStart"/>
-      <w:r>
-        <w:rPr>
-          <w:rFonts w:ascii="Courier New" w:eastAsia="Times New Roman" w:hAnsi="Courier New" w:cs="Courier New"/>
-          <w:color w:val="000000"/>
-          <w:sz w:val="20"/>
-          <w:szCs w:val="20"/>
-        </w:rPr>
-        <w:t>GitHubService.access_token</w:t>
-      </w:r>
-      <w:proofErr w:type="spellEnd"/>
-      <w:r>
-        <w:rPr>
-          <w:rFonts w:ascii="Courier New" w:eastAsia="Times New Roman" w:hAnsi="Courier New" w:cs="Courier New"/>
-          <w:color w:val="000000"/>
-          <w:sz w:val="20"/>
-          <w:szCs w:val="20"/>
-        </w:rPr>
-        <w:t>) {</w:t>
-      </w:r>
-    </w:p>
-    <w:p>
-      <w:pPr>
-        <w:shd w:val="clear" w:color="auto" w:fill="FFFFFF"/>
-        <w:spacing w:after="0" w:line="240" w:lineRule="auto"/>
-        <w:rPr>
-          <w:rFonts w:ascii="Courier New" w:eastAsia="Times New Roman" w:hAnsi="Courier New" w:cs="Courier New"/>
-          <w:color w:val="000000"/>
-          <w:sz w:val="20"/>
-          <w:szCs w:val="20"/>
-        </w:rPr>
-      </w:pPr>
-      <w:r>
-        <w:rPr>
-          <w:rFonts w:ascii="Courier New" w:eastAsia="Times New Roman" w:hAnsi="Courier New" w:cs="Courier New"/>
-          <w:color w:val="000000"/>
-          <w:sz w:val="20"/>
-          <w:szCs w:val="20"/>
-        </w:rPr>
-        <w:t xml:space="preserve">            </w:t>
-      </w:r>
-      <w:proofErr w:type="spellStart"/>
-      <w:proofErr w:type="gramStart"/>
-      <w:r>
-        <w:rPr>
-          <w:rFonts w:ascii="Courier New" w:eastAsia="Times New Roman" w:hAnsi="Courier New" w:cs="Courier New"/>
-          <w:color w:val="000000"/>
-          <w:sz w:val="20"/>
-          <w:szCs w:val="20"/>
-        </w:rPr>
-        <w:t>querryUri</w:t>
-      </w:r>
-      <w:proofErr w:type="spellEnd"/>
-      <w:proofErr w:type="gramEnd"/>
-      <w:r>
-        <w:rPr>
-          <w:rFonts w:ascii="Courier New" w:eastAsia="Times New Roman" w:hAnsi="Courier New" w:cs="Courier New"/>
-          <w:color w:val="000000"/>
-          <w:sz w:val="20"/>
-          <w:szCs w:val="20"/>
-        </w:rPr>
-        <w:t xml:space="preserve"> += "?";</w:t>
-      </w:r>
-    </w:p>
-    <w:p>
-      <w:pPr>
-        <w:shd w:val="clear" w:color="auto" w:fill="FFFFFF"/>
-        <w:spacing w:after="0" w:line="240" w:lineRule="auto"/>
-        <w:rPr>
-          <w:rFonts w:ascii="Courier New" w:eastAsia="Times New Roman" w:hAnsi="Courier New" w:cs="Courier New"/>
-          <w:color w:val="000000"/>
-          <w:sz w:val="20"/>
-          <w:szCs w:val="20"/>
-        </w:rPr>
-      </w:pPr>
-      <w:r>
-        <w:rPr>
-          <w:rFonts w:ascii="Courier New" w:eastAsia="Times New Roman" w:hAnsi="Courier New" w:cs="Courier New"/>
-          <w:color w:val="000000"/>
-          <w:sz w:val="20"/>
-          <w:szCs w:val="20"/>
-        </w:rPr>
-        <w:t xml:space="preserve">            </w:t>
-      </w:r>
-      <w:proofErr w:type="gramStart"/>
-      <w:r>
-        <w:rPr>
-          <w:rFonts w:ascii="Courier New" w:eastAsia="Times New Roman" w:hAnsi="Courier New" w:cs="Courier New"/>
-          <w:color w:val="000000"/>
-          <w:sz w:val="20"/>
-          <w:szCs w:val="20"/>
-        </w:rPr>
-        <w:t>let</w:t>
-      </w:r>
-      <w:proofErr w:type="gramEnd"/>
-      <w:r>
-        <w:rPr>
-          <w:rFonts w:ascii="Courier New" w:eastAsia="Times New Roman" w:hAnsi="Courier New" w:cs="Courier New"/>
-          <w:color w:val="000000"/>
-          <w:sz w:val="20"/>
-          <w:szCs w:val="20"/>
-        </w:rPr>
-        <w:t xml:space="preserve"> separate = false;</w:t>
-      </w:r>
-    </w:p>
-    <w:p>
-      <w:pPr>
-        <w:shd w:val="clear" w:color="auto" w:fill="FFFFFF"/>
-        <w:spacing w:after="0" w:line="240" w:lineRule="auto"/>
-        <w:rPr>
-          <w:rFonts w:ascii="Courier New" w:eastAsia="Times New Roman" w:hAnsi="Courier New" w:cs="Courier New"/>
-          <w:color w:val="000000"/>
-          <w:sz w:val="20"/>
-          <w:szCs w:val="20"/>
-        </w:rPr>
-      </w:pPr>
-      <w:r>
-        <w:rPr>
-          <w:rFonts w:ascii="Courier New" w:eastAsia="Times New Roman" w:hAnsi="Courier New" w:cs="Courier New"/>
-          <w:color w:val="000000"/>
-          <w:sz w:val="20"/>
-          <w:szCs w:val="20"/>
-        </w:rPr>
-        <w:t xml:space="preserve">            </w:t>
-      </w:r>
-      <w:proofErr w:type="gramStart"/>
-      <w:r>
-        <w:rPr>
-          <w:rFonts w:ascii="Courier New" w:eastAsia="Times New Roman" w:hAnsi="Courier New" w:cs="Courier New"/>
-          <w:color w:val="000000"/>
-          <w:sz w:val="20"/>
-          <w:szCs w:val="20"/>
-        </w:rPr>
-        <w:t>for(</w:t>
-      </w:r>
-      <w:proofErr w:type="gramEnd"/>
-      <w:r>
-        <w:rPr>
-          <w:rFonts w:ascii="Courier New" w:eastAsia="Times New Roman" w:hAnsi="Courier New" w:cs="Courier New"/>
-          <w:color w:val="000000"/>
-          <w:sz w:val="20"/>
-          <w:szCs w:val="20"/>
-        </w:rPr>
-        <w:t xml:space="preserve">let key in </w:t>
-      </w:r>
-      <w:proofErr w:type="spellStart"/>
-      <w:r>
-        <w:rPr>
-          <w:rFonts w:ascii="Courier New" w:eastAsia="Times New Roman" w:hAnsi="Courier New" w:cs="Courier New"/>
-          <w:color w:val="000000"/>
-          <w:sz w:val="20"/>
-          <w:szCs w:val="20"/>
-        </w:rPr>
-        <w:t>params</w:t>
-      </w:r>
-      <w:proofErr w:type="spellEnd"/>
-      <w:r>
-        <w:rPr>
-          <w:rFonts w:ascii="Courier New" w:eastAsia="Times New Roman" w:hAnsi="Courier New" w:cs="Courier New"/>
-          <w:color w:val="000000"/>
-          <w:sz w:val="20"/>
-          <w:szCs w:val="20"/>
-        </w:rPr>
-        <w:t>) {</w:t>
-      </w:r>
-    </w:p>
-    <w:p>
-      <w:pPr>
-        <w:shd w:val="clear" w:color="auto" w:fill="FFFFFF"/>
-        <w:spacing w:after="0" w:line="240" w:lineRule="auto"/>
-        <w:rPr>
-          <w:rFonts w:ascii="Courier New" w:eastAsia="Times New Roman" w:hAnsi="Courier New" w:cs="Courier New"/>
-          <w:color w:val="000000"/>
-          <w:sz w:val="20"/>
-          <w:szCs w:val="20"/>
-        </w:rPr>
-      </w:pPr>
-      <w:r>
-        <w:rPr>
-          <w:rFonts w:ascii="Courier New" w:eastAsia="Times New Roman" w:hAnsi="Courier New" w:cs="Courier New"/>
-          <w:color w:val="000000"/>
-          <w:sz w:val="20"/>
-          <w:szCs w:val="20"/>
-        </w:rPr>
-        <w:t xml:space="preserve">                // TODO: </w:t>
-      </w:r>
-      <w:proofErr w:type="spellStart"/>
-      <w:proofErr w:type="gramStart"/>
-      <w:r>
-        <w:rPr>
-          <w:rFonts w:ascii="Courier New" w:eastAsia="Times New Roman" w:hAnsi="Courier New" w:cs="Courier New"/>
-          <w:color w:val="000000"/>
-          <w:sz w:val="20"/>
-          <w:szCs w:val="20"/>
-        </w:rPr>
-        <w:t>Url</w:t>
-      </w:r>
-      <w:proofErr w:type="spellEnd"/>
-      <w:proofErr w:type="gramEnd"/>
-      <w:r>
-        <w:rPr>
-          <w:rFonts w:ascii="Courier New" w:eastAsia="Times New Roman" w:hAnsi="Courier New" w:cs="Courier New"/>
-          <w:color w:val="000000"/>
-          <w:sz w:val="20"/>
-          <w:szCs w:val="20"/>
-        </w:rPr>
-        <w:t xml:space="preserve"> escape</w:t>
-      </w:r>
-    </w:p>
-    <w:p>
-      <w:pPr>
-        <w:shd w:val="clear" w:color="auto" w:fill="FFFFFF"/>
-        <w:spacing w:after="0" w:line="240" w:lineRule="auto"/>
-        <w:rPr>
-          <w:rFonts w:ascii="Courier New" w:eastAsia="Times New Roman" w:hAnsi="Courier New" w:cs="Courier New"/>
-          <w:color w:val="000000"/>
-          <w:sz w:val="20"/>
-          <w:szCs w:val="20"/>
-        </w:rPr>
-      </w:pPr>
-      <w:r>
-        <w:rPr>
-          <w:rFonts w:ascii="Courier New" w:eastAsia="Times New Roman" w:hAnsi="Courier New" w:cs="Courier New"/>
-          <w:color w:val="000000"/>
-          <w:sz w:val="20"/>
-          <w:szCs w:val="20"/>
-        </w:rPr>
-        <w:t xml:space="preserve">                </w:t>
-      </w:r>
-      <w:proofErr w:type="spellStart"/>
-      <w:proofErr w:type="gramStart"/>
-      <w:r>
-        <w:rPr>
-          <w:rFonts w:ascii="Courier New" w:eastAsia="Times New Roman" w:hAnsi="Courier New" w:cs="Courier New"/>
-          <w:color w:val="000000"/>
-          <w:sz w:val="20"/>
-          <w:szCs w:val="20"/>
-        </w:rPr>
-        <w:t>querryUri</w:t>
-      </w:r>
-      <w:proofErr w:type="spellEnd"/>
-      <w:proofErr w:type="gramEnd"/>
-      <w:r>
-        <w:rPr>
-          <w:rFonts w:ascii="Courier New" w:eastAsia="Times New Roman" w:hAnsi="Courier New" w:cs="Courier New"/>
-          <w:color w:val="000000"/>
-          <w:sz w:val="20"/>
-          <w:szCs w:val="20"/>
-        </w:rPr>
-        <w:t xml:space="preserve"> += (separate ? "&amp;</w:t>
-      </w:r>
-      <w:proofErr w:type="gramStart"/>
-      <w:r>
-        <w:rPr>
-          <w:rFonts w:ascii="Courier New" w:eastAsia="Times New Roman" w:hAnsi="Courier New" w:cs="Courier New"/>
-          <w:color w:val="000000"/>
-          <w:sz w:val="20"/>
-          <w:szCs w:val="20"/>
-        </w:rPr>
-        <w:t>" :</w:t>
-      </w:r>
-      <w:proofErr w:type="gramEnd"/>
-      <w:r>
-        <w:rPr>
-          <w:rFonts w:ascii="Courier New" w:eastAsia="Times New Roman" w:hAnsi="Courier New" w:cs="Courier New"/>
-          <w:color w:val="000000"/>
-          <w:sz w:val="20"/>
-          <w:szCs w:val="20"/>
-        </w:rPr>
-        <w:t xml:space="preserve"> "") + key + "=" + </w:t>
-      </w:r>
-      <w:proofErr w:type="spellStart"/>
-      <w:r>
-        <w:rPr>
-          <w:rFonts w:ascii="Courier New" w:eastAsia="Times New Roman" w:hAnsi="Courier New" w:cs="Courier New"/>
-          <w:color w:val="000000"/>
-          <w:sz w:val="20"/>
-          <w:szCs w:val="20"/>
-        </w:rPr>
-        <w:t>params</w:t>
-      </w:r>
-      <w:proofErr w:type="spellEnd"/>
-      <w:r>
-        <w:rPr>
-          <w:rFonts w:ascii="Courier New" w:eastAsia="Times New Roman" w:hAnsi="Courier New" w:cs="Courier New"/>
-          <w:color w:val="000000"/>
-          <w:sz w:val="20"/>
-          <w:szCs w:val="20"/>
-        </w:rPr>
-        <w:t>[key];</w:t>
-      </w:r>
-    </w:p>
-    <w:p>
-      <w:pPr>
-        <w:shd w:val="clear" w:color="auto" w:fill="FFFFFF"/>
-        <w:spacing w:after="0" w:line="240" w:lineRule="auto"/>
-        <w:rPr>
-          <w:rFonts w:ascii="Courier New" w:eastAsia="Times New Roman" w:hAnsi="Courier New" w:cs="Courier New"/>
-          <w:color w:val="000000"/>
-          <w:sz w:val="20"/>
-          <w:szCs w:val="20"/>
-        </w:rPr>
-      </w:pPr>
-      <w:r>
-        <w:rPr>
-          <w:rFonts w:ascii="Courier New" w:eastAsia="Times New Roman" w:hAnsi="Courier New" w:cs="Courier New"/>
-          <w:color w:val="000000"/>
-          <w:sz w:val="20"/>
-          <w:szCs w:val="20"/>
-        </w:rPr>
-        <w:t xml:space="preserve">                </w:t>
-      </w:r>
-      <w:proofErr w:type="gramStart"/>
-      <w:r>
-        <w:rPr>
-          <w:rFonts w:ascii="Courier New" w:eastAsia="Times New Roman" w:hAnsi="Courier New" w:cs="Courier New"/>
-          <w:color w:val="000000"/>
-          <w:sz w:val="20"/>
-          <w:szCs w:val="20"/>
-        </w:rPr>
-        <w:t>separate</w:t>
-      </w:r>
-      <w:proofErr w:type="gramEnd"/>
-      <w:r>
-        <w:rPr>
-          <w:rFonts w:ascii="Courier New" w:eastAsia="Times New Roman" w:hAnsi="Courier New" w:cs="Courier New"/>
-          <w:color w:val="000000"/>
-          <w:sz w:val="20"/>
-          <w:szCs w:val="20"/>
-        </w:rPr>
-        <w:t xml:space="preserve"> = true;</w:t>
-      </w:r>
-    </w:p>
-    <w:p>
-      <w:pPr>
-        <w:shd w:val="clear" w:color="auto" w:fill="FFFFFF"/>
-        <w:spacing w:after="0" w:line="240" w:lineRule="auto"/>
-        <w:rPr>
-          <w:rFonts w:ascii="Courier New" w:eastAsia="Times New Roman" w:hAnsi="Courier New" w:cs="Courier New"/>
-          <w:color w:val="000000"/>
-          <w:sz w:val="20"/>
-          <w:szCs w:val="20"/>
-        </w:rPr>
-      </w:pPr>
-      <w:r>
-        <w:rPr>
-          <w:rFonts w:ascii="Courier New" w:eastAsia="Times New Roman" w:hAnsi="Courier New" w:cs="Courier New"/>
-          <w:color w:val="000000"/>
-          <w:sz w:val="20"/>
-          <w:szCs w:val="20"/>
-        </w:rPr>
-        <w:t xml:space="preserve">            }</w:t>
-      </w:r>
-    </w:p>
-    <w:p>
-      <w:pPr>
-        <w:shd w:val="clear" w:color="auto" w:fill="FFFFFF"/>
-        <w:spacing w:after="0" w:line="240" w:lineRule="auto"/>
-        <w:rPr>
-          <w:rFonts w:ascii="Courier New" w:eastAsia="Times New Roman" w:hAnsi="Courier New" w:cs="Courier New"/>
-          <w:color w:val="000000"/>
-          <w:sz w:val="20"/>
-          <w:szCs w:val="20"/>
-        </w:rPr>
-      </w:pPr>
-      <w:r>
-        <w:rPr>
-          <w:rFonts w:ascii="Courier New" w:eastAsia="Times New Roman" w:hAnsi="Courier New" w:cs="Courier New"/>
-          <w:color w:val="000000"/>
-          <w:sz w:val="20"/>
-          <w:szCs w:val="20"/>
-        </w:rPr>
-        <w:t xml:space="preserve">            </w:t>
-      </w:r>
-      <w:proofErr w:type="gramStart"/>
-      <w:r>
-        <w:rPr>
-          <w:rFonts w:ascii="Courier New" w:eastAsia="Times New Roman" w:hAnsi="Courier New" w:cs="Courier New"/>
-          <w:color w:val="000000"/>
-          <w:sz w:val="20"/>
-          <w:szCs w:val="20"/>
-        </w:rPr>
-        <w:t>if</w:t>
-      </w:r>
-      <w:proofErr w:type="gramEnd"/>
-      <w:r>
-        <w:rPr>
-          <w:rFonts w:ascii="Courier New" w:eastAsia="Times New Roman" w:hAnsi="Courier New" w:cs="Courier New"/>
-          <w:color w:val="000000"/>
-          <w:sz w:val="20"/>
-          <w:szCs w:val="20"/>
-        </w:rPr>
-        <w:t xml:space="preserve"> (</w:t>
-      </w:r>
-      <w:proofErr w:type="spellStart"/>
-      <w:r>
-        <w:rPr>
-          <w:rFonts w:ascii="Courier New" w:eastAsia="Times New Roman" w:hAnsi="Courier New" w:cs="Courier New"/>
-          <w:color w:val="000000"/>
-          <w:sz w:val="20"/>
-          <w:szCs w:val="20"/>
-        </w:rPr>
-        <w:t>GitHubService.access_token</w:t>
-      </w:r>
-      <w:proofErr w:type="spellEnd"/>
-      <w:r>
-        <w:rPr>
-          <w:rFonts w:ascii="Courier New" w:eastAsia="Times New Roman" w:hAnsi="Courier New" w:cs="Courier New"/>
-          <w:color w:val="000000"/>
-          <w:sz w:val="20"/>
-          <w:szCs w:val="20"/>
-        </w:rPr>
-        <w:t>) {</w:t>
-      </w:r>
-    </w:p>
-    <w:p>
-      <w:pPr>
-        <w:shd w:val="clear" w:color="auto" w:fill="FFFFFF"/>
-        <w:spacing w:after="0" w:line="240" w:lineRule="auto"/>
-        <w:rPr>
-          <w:rFonts w:ascii="Courier New" w:eastAsia="Times New Roman" w:hAnsi="Courier New" w:cs="Courier New"/>
-          <w:color w:val="000000"/>
-          <w:sz w:val="20"/>
-          <w:szCs w:val="20"/>
-        </w:rPr>
-      </w:pPr>
-      <w:r>
-        <w:rPr>
-          <w:rFonts w:ascii="Courier New" w:eastAsia="Times New Roman" w:hAnsi="Courier New" w:cs="Courier New"/>
-          <w:color w:val="000000"/>
-          <w:sz w:val="20"/>
-          <w:szCs w:val="20"/>
-        </w:rPr>
-        <w:t xml:space="preserve">                </w:t>
-      </w:r>
-      <w:proofErr w:type="spellStart"/>
-      <w:proofErr w:type="gramStart"/>
-      <w:r>
-        <w:rPr>
-          <w:rFonts w:ascii="Courier New" w:eastAsia="Times New Roman" w:hAnsi="Courier New" w:cs="Courier New"/>
-          <w:color w:val="000000"/>
-          <w:sz w:val="20"/>
-          <w:szCs w:val="20"/>
-        </w:rPr>
-        <w:t>querryUri</w:t>
-      </w:r>
-      <w:proofErr w:type="spellEnd"/>
-      <w:proofErr w:type="gramEnd"/>
-      <w:r>
-        <w:rPr>
-          <w:rFonts w:ascii="Courier New" w:eastAsia="Times New Roman" w:hAnsi="Courier New" w:cs="Courier New"/>
-          <w:color w:val="000000"/>
-          <w:sz w:val="20"/>
-          <w:szCs w:val="20"/>
-        </w:rPr>
-        <w:t xml:space="preserve"> += (separate ? "&amp;</w:t>
-      </w:r>
-      <w:proofErr w:type="gramStart"/>
-      <w:r>
-        <w:rPr>
-          <w:rFonts w:ascii="Courier New" w:eastAsia="Times New Roman" w:hAnsi="Courier New" w:cs="Courier New"/>
-          <w:color w:val="000000"/>
-          <w:sz w:val="20"/>
-          <w:szCs w:val="20"/>
-        </w:rPr>
-        <w:t>" :</w:t>
-      </w:r>
-      <w:proofErr w:type="gramEnd"/>
-      <w:r>
-        <w:rPr>
-          <w:rFonts w:ascii="Courier New" w:eastAsia="Times New Roman" w:hAnsi="Courier New" w:cs="Courier New"/>
-          <w:color w:val="000000"/>
-          <w:sz w:val="20"/>
-          <w:szCs w:val="20"/>
-        </w:rPr>
-        <w:t xml:space="preserve"> "") + "</w:t>
-      </w:r>
-      <w:proofErr w:type="spellStart"/>
-      <w:r>
-        <w:rPr>
-          <w:rFonts w:ascii="Courier New" w:eastAsia="Times New Roman" w:hAnsi="Courier New" w:cs="Courier New"/>
-          <w:color w:val="000000"/>
-          <w:sz w:val="20"/>
-          <w:szCs w:val="20"/>
-        </w:rPr>
+      <w:r>
+        <w:rPr>
+          <w:lang w:val="bg-BG"/>
+        </w:rPr>
+        <w:t>нестабилни)</w:t>
+      </w:r>
+      <w:r>
+        <w:rPr>
+          <w:lang w:val="bg-BG"/>
+        </w:rPr>
+        <w:t xml:space="preserve"> </w:t>
+      </w:r>
+      <w:r>
+        <w:t>API</w:t>
+      </w:r>
+      <w:r>
+        <w:rPr>
+          <w:lang w:val="bg-BG"/>
+        </w:rPr>
+        <w:t xml:space="preserve">-та, както и </w:t>
+      </w:r>
+      <w:proofErr w:type="spellStart"/>
+      <w:r>
         <w:t>access_token</w:t>
       </w:r>
       <w:proofErr w:type="spellEnd"/>
       <w:r>
         <w:rPr>
-          <w:rFonts w:ascii="Courier New" w:eastAsia="Times New Roman" w:hAnsi="Courier New" w:cs="Courier New"/>
-          <w:color w:val="000000"/>
-          <w:sz w:val="20"/>
-          <w:szCs w:val="20"/>
-        </w:rPr>
-        <w:t xml:space="preserve">" + "=" + </w:t>
-      </w:r>
-      <w:proofErr w:type="spellStart"/>
-      <w:r>
-        <w:rPr>
-          <w:rFonts w:ascii="Courier New" w:eastAsia="Times New Roman" w:hAnsi="Courier New" w:cs="Courier New"/>
-          <w:color w:val="000000"/>
-          <w:sz w:val="20"/>
-          <w:szCs w:val="20"/>
-        </w:rPr>
-        <w:t>GitHubService.access_token</w:t>
-      </w:r>
-      <w:proofErr w:type="spellEnd"/>
-      <w:r>
-        <w:rPr>
-          <w:rFonts w:ascii="Courier New" w:eastAsia="Times New Roman" w:hAnsi="Courier New" w:cs="Courier New"/>
-          <w:color w:val="000000"/>
-          <w:sz w:val="20"/>
-          <w:szCs w:val="20"/>
-        </w:rPr>
-        <w:t>;</w:t>
-      </w:r>
-    </w:p>
-    <w:p>
-      <w:pPr>
-        <w:shd w:val="clear" w:color="auto" w:fill="FFFFFF"/>
-        <w:spacing w:after="0" w:line="240" w:lineRule="auto"/>
-        <w:rPr>
-          <w:rFonts w:ascii="Courier New" w:eastAsia="Times New Roman" w:hAnsi="Courier New" w:cs="Courier New"/>
-          <w:color w:val="000000"/>
-          <w:sz w:val="20"/>
-          <w:szCs w:val="20"/>
-        </w:rPr>
-      </w:pPr>
-      <w:r>
-        <w:rPr>
-          <w:rFonts w:ascii="Courier New" w:eastAsia="Times New Roman" w:hAnsi="Courier New" w:cs="Courier New"/>
-          <w:color w:val="000000"/>
-          <w:sz w:val="20"/>
-          <w:szCs w:val="20"/>
-        </w:rPr>
-        <w:t xml:space="preserve">                </w:t>
-      </w:r>
-      <w:proofErr w:type="gramStart"/>
-      <w:r>
-        <w:rPr>
-          <w:rFonts w:ascii="Courier New" w:eastAsia="Times New Roman" w:hAnsi="Courier New" w:cs="Courier New"/>
-          <w:color w:val="000000"/>
-          <w:sz w:val="20"/>
-          <w:szCs w:val="20"/>
-        </w:rPr>
-        <w:t>separate</w:t>
-      </w:r>
-      <w:proofErr w:type="gramEnd"/>
-      <w:r>
-        <w:rPr>
-          <w:rFonts w:ascii="Courier New" w:eastAsia="Times New Roman" w:hAnsi="Courier New" w:cs="Courier New"/>
-          <w:color w:val="000000"/>
-          <w:sz w:val="20"/>
-          <w:szCs w:val="20"/>
-        </w:rPr>
-        <w:t xml:space="preserve"> = true;</w:t>
-      </w:r>
-    </w:p>
-    <w:p>
-      <w:pPr>
-        <w:shd w:val="clear" w:color="auto" w:fill="FFFFFF"/>
-        <w:spacing w:after="0" w:line="240" w:lineRule="auto"/>
-        <w:rPr>
-          <w:rFonts w:ascii="Courier New" w:eastAsia="Times New Roman" w:hAnsi="Courier New" w:cs="Courier New"/>
-          <w:color w:val="000000"/>
-          <w:sz w:val="20"/>
-          <w:szCs w:val="20"/>
-        </w:rPr>
-      </w:pPr>
-      <w:r>
-        <w:rPr>
-          <w:rFonts w:ascii="Courier New" w:eastAsia="Times New Roman" w:hAnsi="Courier New" w:cs="Courier New"/>
-          <w:color w:val="000000"/>
-          <w:sz w:val="20"/>
-          <w:szCs w:val="20"/>
-        </w:rPr>
-        <w:t xml:space="preserve">            }</w:t>
-      </w:r>
-    </w:p>
-    <w:p>
-      <w:pPr>
-        <w:shd w:val="clear" w:color="auto" w:fill="FFFFFF"/>
-        <w:spacing w:after="0" w:line="240" w:lineRule="auto"/>
-        <w:rPr>
-          <w:rFonts w:ascii="Courier New" w:eastAsia="Times New Roman" w:hAnsi="Courier New" w:cs="Courier New"/>
-          <w:color w:val="000000"/>
-          <w:sz w:val="20"/>
-          <w:szCs w:val="20"/>
-        </w:rPr>
-      </w:pPr>
-      <w:r>
-        <w:rPr>
-          <w:rFonts w:ascii="Courier New" w:eastAsia="Times New Roman" w:hAnsi="Courier New" w:cs="Courier New"/>
-          <w:color w:val="000000"/>
-          <w:sz w:val="20"/>
-          <w:szCs w:val="20"/>
-        </w:rPr>
-        <w:t xml:space="preserve">        }</w:t>
-      </w:r>
-    </w:p>
-    <w:p>
-      <w:pPr>
-        <w:shd w:val="clear" w:color="auto" w:fill="FFFFFF"/>
-        <w:spacing w:after="0" w:line="240" w:lineRule="auto"/>
-        <w:rPr>
-          <w:rFonts w:ascii="Courier New" w:eastAsia="Times New Roman" w:hAnsi="Courier New" w:cs="Courier New"/>
-          <w:color w:val="000000"/>
-          <w:sz w:val="20"/>
-          <w:szCs w:val="20"/>
-        </w:rPr>
-      </w:pPr>
-      <w:r>
-        <w:rPr>
-          <w:rFonts w:ascii="Courier New" w:eastAsia="Times New Roman" w:hAnsi="Courier New" w:cs="Courier New"/>
-          <w:color w:val="000000"/>
-          <w:sz w:val="20"/>
-          <w:szCs w:val="20"/>
-        </w:rPr>
-        <w:t xml:space="preserve">        </w:t>
-      </w:r>
-      <w:proofErr w:type="gramStart"/>
-      <w:r>
-        <w:rPr>
-          <w:rFonts w:ascii="Courier New" w:eastAsia="Times New Roman" w:hAnsi="Courier New" w:cs="Courier New"/>
-          <w:color w:val="000000"/>
-          <w:sz w:val="20"/>
-          <w:szCs w:val="20"/>
-        </w:rPr>
-        <w:t>console.log(</w:t>
-      </w:r>
-      <w:proofErr w:type="gramEnd"/>
-      <w:r>
-        <w:rPr>
-          <w:rFonts w:ascii="Courier New" w:eastAsia="Times New Roman" w:hAnsi="Courier New" w:cs="Courier New"/>
-          <w:color w:val="000000"/>
-          <w:sz w:val="20"/>
-          <w:szCs w:val="20"/>
-        </w:rPr>
-        <w:t>"</w:t>
-      </w:r>
-      <w:proofErr w:type="spellStart"/>
-      <w:r>
-        <w:rPr>
-          <w:rFonts w:ascii="Courier New" w:eastAsia="Times New Roman" w:hAnsi="Courier New" w:cs="Courier New"/>
-          <w:color w:val="000000"/>
-          <w:sz w:val="20"/>
-          <w:szCs w:val="20"/>
-        </w:rPr>
-        <w:t>Querry</w:t>
-      </w:r>
-      <w:proofErr w:type="spellEnd"/>
-      <w:r>
-        <w:rPr>
-          <w:rFonts w:ascii="Courier New" w:eastAsia="Times New Roman" w:hAnsi="Courier New" w:cs="Courier New"/>
-          <w:color w:val="000000"/>
-          <w:sz w:val="20"/>
-          <w:szCs w:val="20"/>
-        </w:rPr>
-        <w:t xml:space="preserve">: " + </w:t>
-      </w:r>
-      <w:proofErr w:type="spellStart"/>
-      <w:r>
-        <w:rPr>
-          <w:rFonts w:ascii="Courier New" w:eastAsia="Times New Roman" w:hAnsi="Courier New" w:cs="Courier New"/>
-          <w:color w:val="000000"/>
-          <w:sz w:val="20"/>
-          <w:szCs w:val="20"/>
-        </w:rPr>
-        <w:t>querryUri</w:t>
-      </w:r>
-      <w:proofErr w:type="spellEnd"/>
-      <w:r>
-        <w:rPr>
-          <w:rFonts w:ascii="Courier New" w:eastAsia="Times New Roman" w:hAnsi="Courier New" w:cs="Courier New"/>
-          <w:color w:val="000000"/>
-          <w:sz w:val="20"/>
-          <w:szCs w:val="20"/>
-        </w:rPr>
-        <w:t>);</w:t>
-      </w:r>
-    </w:p>
-    <w:p>
-      <w:pPr>
-        <w:shd w:val="clear" w:color="auto" w:fill="FFFFFF"/>
-        <w:spacing w:after="0" w:line="240" w:lineRule="auto"/>
-        <w:rPr>
-          <w:rFonts w:ascii="Courier New" w:eastAsia="Times New Roman" w:hAnsi="Courier New" w:cs="Courier New"/>
-          <w:color w:val="000000"/>
-          <w:sz w:val="20"/>
-          <w:szCs w:val="20"/>
-        </w:rPr>
-      </w:pPr>
-      <w:r>
-        <w:rPr>
-          <w:rFonts w:ascii="Courier New" w:eastAsia="Times New Roman" w:hAnsi="Courier New" w:cs="Courier New"/>
-          <w:color w:val="000000"/>
-          <w:sz w:val="20"/>
-          <w:szCs w:val="20"/>
-        </w:rPr>
-        <w:t xml:space="preserve">        </w:t>
-      </w:r>
-      <w:proofErr w:type="gramStart"/>
-      <w:r>
-        <w:rPr>
-          <w:rFonts w:ascii="Courier New" w:eastAsia="Times New Roman" w:hAnsi="Courier New" w:cs="Courier New"/>
-          <w:color w:val="000000"/>
-          <w:sz w:val="20"/>
-          <w:szCs w:val="20"/>
-        </w:rPr>
-        <w:t>return</w:t>
-      </w:r>
-      <w:proofErr w:type="gramEnd"/>
-      <w:r>
-        <w:rPr>
-          <w:rFonts w:ascii="Courier New" w:eastAsia="Times New Roman" w:hAnsi="Courier New" w:cs="Courier New"/>
-          <w:color w:val="000000"/>
-          <w:sz w:val="20"/>
-          <w:szCs w:val="20"/>
+          <w:lang w:val="bg-BG"/>
         </w:rPr>
         <w:t xml:space="preserve"> </w:t>
       </w:r>
       <w:proofErr w:type="spellStart"/>
       <w:r>
-        <w:rPr>
-          <w:rFonts w:ascii="Courier New" w:eastAsia="Times New Roman" w:hAnsi="Courier New" w:cs="Courier New"/>
-          <w:color w:val="000000"/>
-          <w:sz w:val="20"/>
-          <w:szCs w:val="20"/>
-        </w:rPr>
-        <w:t>this.http.get</w:t>
-      </w:r>
-      <w:proofErr w:type="spellEnd"/>
-      <w:r>
-        <w:rPr>
-          <w:rFonts w:ascii="Courier New" w:eastAsia="Times New Roman" w:hAnsi="Courier New" w:cs="Courier New"/>
-          <w:color w:val="000000"/>
-          <w:sz w:val="20"/>
-          <w:szCs w:val="20"/>
-        </w:rPr>
-        <w:t>(</w:t>
-      </w:r>
-      <w:proofErr w:type="spellStart"/>
-      <w:r>
-        <w:rPr>
-          <w:rFonts w:ascii="Courier New" w:eastAsia="Times New Roman" w:hAnsi="Courier New" w:cs="Courier New"/>
-          <w:color w:val="000000"/>
-          <w:sz w:val="20"/>
-          <w:szCs w:val="20"/>
-        </w:rPr>
-        <w:t>querryUri</w:t>
-      </w:r>
-      <w:proofErr w:type="spellEnd"/>
-      <w:r>
-        <w:rPr>
-          <w:rFonts w:ascii="Courier New" w:eastAsia="Times New Roman" w:hAnsi="Courier New" w:cs="Courier New"/>
-          <w:color w:val="000000"/>
-          <w:sz w:val="20"/>
-          <w:szCs w:val="20"/>
-        </w:rPr>
-        <w:t>, {</w:t>
-      </w:r>
-    </w:p>
-    <w:p>
-      <w:pPr>
-        <w:shd w:val="clear" w:color="auto" w:fill="FFFFFF"/>
-        <w:spacing w:after="0" w:line="240" w:lineRule="auto"/>
-        <w:rPr>
-          <w:rFonts w:ascii="Courier New" w:eastAsia="Times New Roman" w:hAnsi="Courier New" w:cs="Courier New"/>
-          <w:color w:val="000000"/>
-          <w:sz w:val="20"/>
-          <w:szCs w:val="20"/>
-        </w:rPr>
-      </w:pPr>
-      <w:r>
-        <w:rPr>
-          <w:rFonts w:ascii="Courier New" w:eastAsia="Times New Roman" w:hAnsi="Courier New" w:cs="Courier New"/>
-          <w:color w:val="000000"/>
-          <w:sz w:val="20"/>
-          <w:szCs w:val="20"/>
-        </w:rPr>
-        <w:lastRenderedPageBreak/>
-        <w:t xml:space="preserve">                // Enables experimental reactions.</w:t>
-      </w:r>
-    </w:p>
-    <w:p>
-      <w:pPr>
-        <w:shd w:val="clear" w:color="auto" w:fill="FFFFFF"/>
-        <w:spacing w:after="0" w:line="240" w:lineRule="auto"/>
-        <w:rPr>
-          <w:rFonts w:ascii="Courier New" w:eastAsia="Times New Roman" w:hAnsi="Courier New" w:cs="Courier New"/>
-          <w:color w:val="000000"/>
-          <w:sz w:val="20"/>
-          <w:szCs w:val="20"/>
-        </w:rPr>
-      </w:pPr>
-      <w:r>
-        <w:rPr>
-          <w:rFonts w:ascii="Courier New" w:eastAsia="Times New Roman" w:hAnsi="Courier New" w:cs="Courier New"/>
-          <w:color w:val="000000"/>
-          <w:sz w:val="20"/>
-          <w:szCs w:val="20"/>
-        </w:rPr>
-        <w:t xml:space="preserve">                </w:t>
-      </w:r>
-      <w:proofErr w:type="gramStart"/>
-      <w:r>
-        <w:rPr>
-          <w:rFonts w:ascii="Courier New" w:eastAsia="Times New Roman" w:hAnsi="Courier New" w:cs="Courier New"/>
-          <w:color w:val="000000"/>
-          <w:sz w:val="20"/>
-          <w:szCs w:val="20"/>
-        </w:rPr>
-        <w:t>headers</w:t>
-      </w:r>
-      <w:proofErr w:type="gramEnd"/>
-      <w:r>
-        <w:rPr>
-          <w:rFonts w:ascii="Courier New" w:eastAsia="Times New Roman" w:hAnsi="Courier New" w:cs="Courier New"/>
-          <w:color w:val="000000"/>
-          <w:sz w:val="20"/>
-          <w:szCs w:val="20"/>
-        </w:rPr>
-        <w:t>: new Headers({ Accept: "application/</w:t>
-      </w:r>
-      <w:proofErr w:type="spellStart"/>
-      <w:r>
-        <w:rPr>
-          <w:rFonts w:ascii="Courier New" w:eastAsia="Times New Roman" w:hAnsi="Courier New" w:cs="Courier New"/>
-          <w:color w:val="000000"/>
-          <w:sz w:val="20"/>
-          <w:szCs w:val="20"/>
-        </w:rPr>
-        <w:t>vnd.github.squirrel</w:t>
-      </w:r>
-      <w:proofErr w:type="spellEnd"/>
-      <w:r>
-        <w:rPr>
-          <w:rFonts w:ascii="Courier New" w:eastAsia="Times New Roman" w:hAnsi="Courier New" w:cs="Courier New"/>
-          <w:color w:val="000000"/>
-          <w:sz w:val="20"/>
-          <w:szCs w:val="20"/>
-        </w:rPr>
-        <w:t>-girl-preview" })</w:t>
-      </w:r>
-    </w:p>
-    <w:p>
-      <w:pPr>
-        <w:shd w:val="clear" w:color="auto" w:fill="FFFFFF"/>
-        <w:spacing w:after="0" w:line="240" w:lineRule="auto"/>
-        <w:rPr>
-          <w:rFonts w:ascii="Courier New" w:eastAsia="Times New Roman" w:hAnsi="Courier New" w:cs="Courier New"/>
-          <w:color w:val="000000"/>
-          <w:sz w:val="20"/>
-          <w:szCs w:val="20"/>
-        </w:rPr>
-      </w:pPr>
-      <w:r>
-        <w:rPr>
-          <w:rFonts w:ascii="Courier New" w:eastAsia="Times New Roman" w:hAnsi="Courier New" w:cs="Courier New"/>
-          <w:color w:val="000000"/>
-          <w:sz w:val="20"/>
-          <w:szCs w:val="20"/>
-        </w:rPr>
-        <w:t xml:space="preserve">            })</w:t>
-      </w:r>
-    </w:p>
-    <w:p>
-      <w:pPr>
-        <w:shd w:val="clear" w:color="auto" w:fill="FFFFFF"/>
-        <w:spacing w:after="0" w:line="240" w:lineRule="auto"/>
-        <w:rPr>
-          <w:rFonts w:ascii="Courier New" w:eastAsia="Times New Roman" w:hAnsi="Courier New" w:cs="Courier New"/>
-          <w:color w:val="000000"/>
-          <w:sz w:val="20"/>
-          <w:szCs w:val="20"/>
-        </w:rPr>
-      </w:pPr>
-      <w:r>
-        <w:rPr>
-          <w:rFonts w:ascii="Courier New" w:eastAsia="Times New Roman" w:hAnsi="Courier New" w:cs="Courier New"/>
-          <w:color w:val="000000"/>
-          <w:sz w:val="20"/>
-          <w:szCs w:val="20"/>
-        </w:rPr>
-        <w:t xml:space="preserve">            .</w:t>
-      </w:r>
-      <w:proofErr w:type="spellStart"/>
-      <w:proofErr w:type="gramStart"/>
-      <w:r>
-        <w:rPr>
-          <w:rFonts w:ascii="Courier New" w:eastAsia="Times New Roman" w:hAnsi="Courier New" w:cs="Courier New"/>
-          <w:color w:val="000000"/>
-          <w:sz w:val="20"/>
-          <w:szCs w:val="20"/>
-        </w:rPr>
-        <w:t>toPromise</w:t>
-      </w:r>
-      <w:proofErr w:type="spellEnd"/>
-      <w:r>
-        <w:rPr>
-          <w:rFonts w:ascii="Courier New" w:eastAsia="Times New Roman" w:hAnsi="Courier New" w:cs="Courier New"/>
-          <w:color w:val="000000"/>
-          <w:sz w:val="20"/>
-          <w:szCs w:val="20"/>
-        </w:rPr>
-        <w:t>()</w:t>
-      </w:r>
-      <w:proofErr w:type="gramEnd"/>
-    </w:p>
-    <w:p>
-      <w:pPr>
-        <w:shd w:val="clear" w:color="auto" w:fill="FFFFFF"/>
-        <w:spacing w:after="0" w:line="240" w:lineRule="auto"/>
-        <w:rPr>
-          <w:rFonts w:ascii="Courier New" w:eastAsia="Times New Roman" w:hAnsi="Courier New" w:cs="Courier New"/>
-          <w:color w:val="000000"/>
-          <w:sz w:val="20"/>
-          <w:szCs w:val="20"/>
-        </w:rPr>
-      </w:pPr>
-      <w:r>
-        <w:rPr>
-          <w:rFonts w:ascii="Courier New" w:eastAsia="Times New Roman" w:hAnsi="Courier New" w:cs="Courier New"/>
-          <w:color w:val="000000"/>
-          <w:sz w:val="20"/>
-          <w:szCs w:val="20"/>
-        </w:rPr>
-        <w:t xml:space="preserve">            .</w:t>
-      </w:r>
-      <w:proofErr w:type="gramStart"/>
-      <w:r>
-        <w:rPr>
-          <w:rFonts w:ascii="Courier New" w:eastAsia="Times New Roman" w:hAnsi="Courier New" w:cs="Courier New"/>
-          <w:color w:val="000000"/>
-          <w:sz w:val="20"/>
-          <w:szCs w:val="20"/>
-        </w:rPr>
-        <w:t>then(</w:t>
-      </w:r>
-      <w:proofErr w:type="gramEnd"/>
-      <w:r>
-        <w:rPr>
-          <w:rFonts w:ascii="Courier New" w:eastAsia="Times New Roman" w:hAnsi="Courier New" w:cs="Courier New"/>
-          <w:color w:val="000000"/>
-          <w:sz w:val="20"/>
-          <w:szCs w:val="20"/>
-        </w:rPr>
-        <w:t xml:space="preserve">response =&gt; </w:t>
-      </w:r>
-      <w:proofErr w:type="spellStart"/>
-      <w:r>
-        <w:rPr>
-          <w:rFonts w:ascii="Courier New" w:eastAsia="Times New Roman" w:hAnsi="Courier New" w:cs="Courier New"/>
-          <w:color w:val="000000"/>
-          <w:sz w:val="20"/>
-          <w:szCs w:val="20"/>
-        </w:rPr>
-        <w:t>Promise.resolve</w:t>
-      </w:r>
-      <w:proofErr w:type="spellEnd"/>
-      <w:r>
-        <w:rPr>
-          <w:rFonts w:ascii="Courier New" w:eastAsia="Times New Roman" w:hAnsi="Courier New" w:cs="Courier New"/>
-          <w:color w:val="000000"/>
-          <w:sz w:val="20"/>
-          <w:szCs w:val="20"/>
-        </w:rPr>
-        <w:t>(</w:t>
-      </w:r>
-      <w:proofErr w:type="spellStart"/>
-      <w:r>
-        <w:rPr>
-          <w:rFonts w:ascii="Courier New" w:eastAsia="Times New Roman" w:hAnsi="Courier New" w:cs="Courier New"/>
-          <w:color w:val="000000"/>
-          <w:sz w:val="20"/>
-          <w:szCs w:val="20"/>
-        </w:rPr>
-        <w:t>response.json</w:t>
-      </w:r>
-      <w:proofErr w:type="spellEnd"/>
-      <w:r>
-        <w:rPr>
-          <w:rFonts w:ascii="Courier New" w:eastAsia="Times New Roman" w:hAnsi="Courier New" w:cs="Courier New"/>
-          <w:color w:val="000000"/>
-          <w:sz w:val="20"/>
-          <w:szCs w:val="20"/>
-        </w:rPr>
-        <w:t>()));</w:t>
-      </w:r>
-    </w:p>
-    <w:p>
-      <w:pPr>
-        <w:shd w:val="clear" w:color="auto" w:fill="FFFFFF"/>
-        <w:spacing w:after="0" w:line="240" w:lineRule="auto"/>
-        <w:rPr>
-          <w:rFonts w:eastAsia="Times New Roman" w:cs="Times New Roman"/>
-          <w:szCs w:val="24"/>
-        </w:rPr>
-      </w:pPr>
-      <w:r>
-        <w:rPr>
-          <w:rFonts w:ascii="Courier New" w:eastAsia="Times New Roman" w:hAnsi="Courier New" w:cs="Courier New"/>
-          <w:color w:val="000000"/>
-          <w:sz w:val="20"/>
-          <w:szCs w:val="20"/>
-        </w:rPr>
-        <w:t xml:space="preserve">    }</w:t>
-      </w:r>
-    </w:p>
-    <w:p>
-      <w:pPr>
-        <w:shd w:val="clear" w:color="auto" w:fill="FFFFFF"/>
-        <w:spacing w:after="0" w:line="240" w:lineRule="auto"/>
-        <w:rPr>
-          <w:rFonts w:eastAsia="Times New Roman" w:cs="Times New Roman"/>
-          <w:szCs w:val="24"/>
-        </w:rPr>
-      </w:pPr>
-      <w:r>
-        <w:rPr>
-          <w:rFonts w:ascii="Courier New" w:eastAsia="Times New Roman" w:hAnsi="Courier New" w:cs="Courier New"/>
-          <w:color w:val="000000"/>
-          <w:sz w:val="20"/>
-          <w:szCs w:val="20"/>
-        </w:rPr>
-        <w:t>}</w:t>
-      </w:r>
-    </w:p>
-    <w:p>
-      <w:pPr>
-        <w:rPr>
-          <w:lang w:val="bg-BG"/>
-        </w:rPr>
-      </w:pPr>
-    </w:p>
-    <w:p>
-      <w:pPr>
-        <w:rPr>
-          <w:lang w:val="bg-BG"/>
-        </w:rPr>
-      </w:pPr>
+        <w:t>параметър</w:t>
+      </w:r>
+      <w:proofErr w:type="spellEnd"/>
+      <w:r>
+        <w:rPr>
+          <w:lang w:val="bg-BG"/>
+        </w:rPr>
+        <w:t xml:space="preserve">. За разлика от параметрите на </w:t>
+      </w:r>
+      <w:r>
+        <w:t xml:space="preserve">API </w:t>
+      </w:r>
+      <w:r>
+        <w:rPr>
+          <w:lang w:val="bg-BG"/>
+        </w:rPr>
+        <w:t xml:space="preserve">тата, които се подават като аргумент на метода, </w:t>
+      </w:r>
+      <w:proofErr w:type="spellStart"/>
+      <w:r>
+        <w:t>access_token</w:t>
+      </w:r>
+      <w:proofErr w:type="spellEnd"/>
+      <w:r>
+        <w:t xml:space="preserve"> </w:t>
+      </w:r>
+      <w:r>
+        <w:rPr>
+          <w:lang w:val="bg-BG"/>
+        </w:rPr>
+        <w:t>е избран да е общ за всички заявки и се подава винаги. По-късно ще разгледаме и как се генерира и използва.</w:t>
+      </w:r>
       <w:bookmarkStart w:id="54" w:name="_GoBack"/>
       <w:bookmarkEnd w:id="54"/>
     </w:p>
@@ -21061,6 +20363,7 @@
       </w:pPr>
       <w:bookmarkStart w:id="55" w:name="_Toc462900519"/>
       <w:r>
+        <w:lastRenderedPageBreak/>
         <w:t>OAuth</w:t>
       </w:r>
       <w:bookmarkEnd w:id="55"/>
@@ -21513,46 +20816,46 @@
         </w:rPr>
       </w:pPr>
       <w:r>
+        <w:t xml:space="preserve">Android </w:t>
+      </w:r>
+      <w:r>
+        <w:rPr>
+          <w:lang w:val="bg-BG"/>
+        </w:rPr>
+        <w:t xml:space="preserve">и </w:t>
+      </w:r>
+      <w:r>
+        <w:t>iOS</w:t>
+      </w:r>
+      <w:r>
+        <w:rPr>
+          <w:lang w:val="bg-BG"/>
+        </w:rPr>
+        <w:t xml:space="preserve"> позволяват на приложенията да бъдат регистрирани като подходящи за отваряне на </w:t>
+      </w:r>
+      <w:r>
+        <w:t xml:space="preserve">URL </w:t>
+      </w:r>
+      <w:r>
+        <w:rPr>
+          <w:lang w:val="bg-BG"/>
+        </w:rPr>
+        <w:t>със специална схема.</w:t>
+      </w:r>
+    </w:p>
+    <w:p>
+      <w:pPr>
+        <w:rPr>
+          <w:lang w:val="bg-BG"/>
+        </w:rPr>
+      </w:pPr>
+      <w:r>
+        <w:rPr>
+          <w:lang w:val="bg-BG"/>
+        </w:rPr>
         <w:lastRenderedPageBreak/>
-        <w:t xml:space="preserve">Android </w:t>
-      </w:r>
-      <w:r>
-        <w:rPr>
-          <w:lang w:val="bg-BG"/>
-        </w:rPr>
-        <w:t xml:space="preserve">и </w:t>
-      </w:r>
-      <w:r>
-        <w:t>iOS</w:t>
-      </w:r>
-      <w:r>
-        <w:rPr>
-          <w:lang w:val="bg-BG"/>
-        </w:rPr>
-        <w:t xml:space="preserve"> позволяват на приложенията да бъдат регистрирани като подходящи за отваряне на </w:t>
-      </w:r>
-      <w:r>
-        <w:t xml:space="preserve">URL </w:t>
-      </w:r>
-      <w:r>
-        <w:rPr>
-          <w:lang w:val="bg-BG"/>
-        </w:rPr>
-        <w:t>със специална схема.</w:t>
-      </w:r>
-    </w:p>
-    <w:p>
-      <w:pPr>
-        <w:rPr>
-          <w:lang w:val="bg-BG"/>
-        </w:rPr>
-      </w:pPr>
-      <w:r>
-        <w:rPr>
-          <w:lang w:val="bg-BG"/>
-        </w:rPr>
         <w:pict>
-          <v:shape id="_x0000_i1025" type="#_x0000_t75" style="width:467.15pt;height:374.25pt">
+          <v:shape id="_x0000_i1025" type="#_x0000_t75" style="width:467.3pt;height:374.25pt">
             <v:imagedata r:id="rId35" o:title="GitHub-OAuth"/>
           </v:shape>
         </w:pict>
@@ -21786,7 +21089,7 @@
           <w:lang w:val="bg-BG"/>
         </w:rPr>
         <w:pict>
-          <v:shape id="_x0000_i1030" type="#_x0000_t75" style="width:196.75pt;height:349.1pt">
+          <v:shape id="_x0000_i1030" type="#_x0000_t75" style="width:196.3pt;height:349.15pt">
             <v:imagedata r:id="rId36" o:title="Simulator Screen Shot Sep 27, 2016, 8"/>
           </v:shape>
         </w:pict>
@@ -21796,7 +21099,7 @@
           <w:lang w:val="bg-BG"/>
         </w:rPr>
         <w:pict>
-          <v:shape id="_x0000_i1033" type="#_x0000_t75" style="width:195.9pt;height:348.3pt">
+          <v:shape id="_x0000_i1033" type="#_x0000_t75" style="width:196.3pt;height:348.45pt">
             <v:imagedata r:id="rId37" o:title="Screenshot_1474955529"/>
           </v:shape>
         </w:pict>
@@ -22227,7 +21530,7 @@
           <w:lang w:val="bg-BG"/>
         </w:rPr>
         <w:pict>
-          <v:shape id="_x0000_i1044" type="#_x0000_t75" style="width:195.9pt;height:348.3pt">
+          <v:shape id="_x0000_i1044" type="#_x0000_t75" style="width:196.3pt;height:348.45pt">
             <v:imagedata r:id="rId8" o:title="Simulator Screen Shot Sep 27, 2016, 8"/>
           </v:shape>
         </w:pict>
@@ -22237,7 +21540,7 @@
           <w:lang w:val="bg-BG"/>
         </w:rPr>
         <w:pict>
-          <v:shape id="_x0000_i1051" type="#_x0000_t75" style="width:195.9pt;height:348.3pt">
+          <v:shape id="_x0000_i1051" type="#_x0000_t75" style="width:196.3pt;height:348.45pt">
             <v:imagedata r:id="rId9" o:title="Screenshot_1474955566"/>
           </v:shape>
         </w:pict>
@@ -22491,7 +21794,7 @@
           <w:lang w:val="bg-BG"/>
         </w:rPr>
         <w:pict>
-          <v:shape id="_x0000_i1058" type="#_x0000_t75" style="width:195.9pt;height:348.3pt">
+          <v:shape id="_x0000_i1058" type="#_x0000_t75" style="width:196.3pt;height:348.45pt">
             <v:imagedata r:id="rId39" o:title="Screenshot_1474955699"/>
           </v:shape>
         </w:pict>
@@ -22501,7 +21804,7 @@
           <w:lang w:val="bg-BG"/>
         </w:rPr>
         <w:pict>
-          <v:shape id="_x0000_i1055" type="#_x0000_t75" style="width:195.9pt;height:347.45pt">
+          <v:shape id="_x0000_i1055" type="#_x0000_t75" style="width:196.3pt;height:347.75pt">
             <v:imagedata r:id="rId40" o:title="Simulator Screen Shot Sep 27, 2016, 8"/>
           </v:shape>
         </w:pict>
@@ -24055,7 +23358,7 @@
         <w:noProof/>
         <w:color w:val="5B9BD5" w:themeColor="accent1"/>
       </w:rPr>
-      <w:t>46</w:t>
+      <w:t>47</w:t>
     </w:r>
     <w:r>
       <w:rPr>
@@ -29370,6 +28673,29 @@
       <w:u w:val="single"/>
     </w:rPr>
   </w:style>
+  <w:style w:type="paragraph" w:customStyle="1" w:styleId="Code">
+    <w:name w:val="Code"/>
+    <w:basedOn w:val="Normal"/>
+    <w:link w:val="CodeChar"/>
+    <w:qFormat/>
+    <w:rsid w:val="00CA5BAC"/>
+    <w:pPr>
+      <w:spacing w:after="0" w:line="240" w:lineRule="auto"/>
+    </w:pPr>
+    <w:rPr>
+      <w:rFonts w:ascii="Consolas" w:hAnsi="Consolas"/>
+      <w:sz w:val="22"/>
+    </w:rPr>
+  </w:style>
+  <w:style w:type="character" w:customStyle="1" w:styleId="CodeChar">
+    <w:name w:val="Code Char"/>
+    <w:basedOn w:val="DefaultParagraphFont"/>
+    <w:link w:val="Code"/>
+    <w:rsid w:val="00CA5BAC"/>
+    <w:rPr>
+      <w:rFonts w:ascii="Consolas" w:hAnsi="Consolas"/>
+    </w:rPr>
+  </w:style>
 </w:styles>
 </file>
 
@@ -29639,7 +28965,7 @@
 </file>
 
 <file path=customXml/itemProps1.xml><?xml version="1.0" encoding="utf-8"?>
-<ds:datastoreItem xmlns:ds="http://schemas.openxmlformats.org/officeDocument/2006/customXml" ds:itemID="{DE98D727-C090-42D3-B2F6-A86E9ED10333}">
+<ds:datastoreItem xmlns:ds="http://schemas.openxmlformats.org/officeDocument/2006/customXml" ds:itemID="{8DD9C40F-FE7B-489F-9D27-0AA214B3B430}">
   <ds:schemaRefs>
     <ds:schemaRef ds:uri="http://schemas.openxmlformats.org/officeDocument/2006/bibliography"/>
   </ds:schemaRefs>

</xml_diff>